<commit_message>
rozdelenie controllera do viacerych casti
</commit_message>
<xml_diff>
--- a/docs/dokumentacia.docx
+++ b/docs/dokumentacia.docx
@@ -425,11 +425,9 @@
       <w:r>
         <w:t xml:space="preserve"> Hlavné </w:t>
       </w:r>
-      <w:proofErr w:type="spellStart"/>
-      <w:r>
-        <w:t>kriteria</w:t>
-      </w:r>
-      <w:proofErr w:type="spellEnd"/>
+      <w:r>
+        <w:t>kritéria</w:t>
+      </w:r>
     </w:p>
     <w:p>
       <w:pPr>
@@ -467,11 +465,9 @@
       <w:pPr>
         <w:pStyle w:val="Nadpis3"/>
       </w:pPr>
-      <w:proofErr w:type="spellStart"/>
-      <w:r>
-        <w:t>Agregacia</w:t>
-      </w:r>
-      <w:proofErr w:type="spellEnd"/>
+      <w:r>
+        <w:t>Agregácia</w:t>
+      </w:r>
     </w:p>
     <w:p>
       <w:pPr>
@@ -520,7 +516,7 @@
           <w:b/>
           <w:bCs/>
         </w:rPr>
-        <w:t>Obserever</w:t>
+        <w:t>Observer</w:t>
       </w:r>
       <w:proofErr w:type="spellEnd"/>
     </w:p>
@@ -705,7 +701,239 @@
         <w:t>Verzie</w:t>
       </w:r>
     </w:p>
-    <w:p/>
+    <w:p>
+      <w:pPr>
+        <w:rPr>
+          <w:i/>
+          <w:iCs/>
+        </w:rPr>
+      </w:pPr>
+      <w:proofErr w:type="spellStart"/>
+      <w:r>
+        <w:rPr>
+          <w:b/>
+          <w:bCs/>
+        </w:rPr>
+        <w:t>Commit</w:t>
+      </w:r>
+      <w:proofErr w:type="spellEnd"/>
+      <w:r>
+        <w:rPr>
+          <w:b/>
+          <w:bCs/>
+        </w:rPr>
+        <w:t xml:space="preserve"> - </w:t>
+      </w:r>
+      <w:r>
+        <w:rPr>
+          <w:b/>
+          <w:bCs/>
+        </w:rPr>
+        <w:t>8272aa2ea6d19d04c5caf858b657488b79711e8c</w:t>
+      </w:r>
+      <w:r>
+        <w:rPr>
+          <w:b/>
+          <w:bCs/>
+        </w:rPr>
+        <w:t xml:space="preserve"> –</w:t>
+      </w:r>
+      <w:r>
+        <w:rPr>
+          <w:i/>
+          <w:iCs/>
+        </w:rPr>
+        <w:t xml:space="preserve"> „</w:t>
+      </w:r>
+      <w:r>
+        <w:rPr>
+          <w:i/>
+          <w:iCs/>
+        </w:rPr>
+        <w:t xml:space="preserve">Vytvorenie tabuliek v GUI, prepojenie </w:t>
+      </w:r>
+      <w:proofErr w:type="spellStart"/>
+      <w:r>
+        <w:rPr>
+          <w:i/>
+          <w:iCs/>
+        </w:rPr>
+        <w:t>niektorych</w:t>
+      </w:r>
+      <w:proofErr w:type="spellEnd"/>
+      <w:r>
+        <w:rPr>
+          <w:i/>
+          <w:iCs/>
+        </w:rPr>
+        <w:t xml:space="preserve"> tried pomocou </w:t>
+      </w:r>
+      <w:proofErr w:type="spellStart"/>
+      <w:r>
+        <w:rPr>
+          <w:i/>
+          <w:iCs/>
+        </w:rPr>
+        <w:t>observer</w:t>
+      </w:r>
+      <w:proofErr w:type="spellEnd"/>
+      <w:r>
+        <w:rPr>
+          <w:i/>
+          <w:iCs/>
+        </w:rPr>
+        <w:t>“</w:t>
+      </w:r>
+    </w:p>
+    <w:p>
+      <w:pPr>
+        <w:pStyle w:val="Odsekzoznamu"/>
+        <w:numPr>
+          <w:ilvl w:val="0"/>
+          <w:numId w:val="4"/>
+        </w:numPr>
+        <w:spacing w:line="360" w:lineRule="auto"/>
+        <w:rPr>
+          <w:i/>
+          <w:iCs/>
+        </w:rPr>
+      </w:pPr>
+      <w:r>
+        <w:t>Vytvorenie GUI tabuliek pre katalóg kníh v kníhkupectve, pre odoberateľov, pre texty prijaté na vydanie</w:t>
+      </w:r>
+    </w:p>
+    <w:p>
+      <w:pPr>
+        <w:pStyle w:val="Odsekzoznamu"/>
+        <w:numPr>
+          <w:ilvl w:val="0"/>
+          <w:numId w:val="4"/>
+        </w:numPr>
+        <w:spacing w:line="360" w:lineRule="auto"/>
+        <w:rPr>
+          <w:i/>
+          <w:iCs/>
+        </w:rPr>
+      </w:pPr>
+      <w:r>
+        <w:t xml:space="preserve">Vytvorenie tried na premieňanie </w:t>
+      </w:r>
+      <w:proofErr w:type="spellStart"/>
+      <w:r>
+        <w:t>String</w:t>
+      </w:r>
+      <w:proofErr w:type="spellEnd"/>
+      <w:r>
+        <w:t xml:space="preserve"> outputov na dáta vyložiteľné do tabuľky</w:t>
+      </w:r>
+    </w:p>
+    <w:p>
+      <w:pPr>
+        <w:pStyle w:val="Odsekzoznamu"/>
+        <w:numPr>
+          <w:ilvl w:val="0"/>
+          <w:numId w:val="4"/>
+        </w:numPr>
+        <w:spacing w:line="360" w:lineRule="auto"/>
+        <w:rPr>
+          <w:i/>
+          <w:iCs/>
+        </w:rPr>
+      </w:pPr>
+      <w:r>
+        <w:t xml:space="preserve">Vytvorenie interface </w:t>
+      </w:r>
+      <w:proofErr w:type="spellStart"/>
+      <w:r>
+        <w:t>Observer</w:t>
+      </w:r>
+      <w:proofErr w:type="spellEnd"/>
+      <w:r>
+        <w:t xml:space="preserve"> (implementujú Autor, </w:t>
+      </w:r>
+      <w:proofErr w:type="spellStart"/>
+      <w:r>
+        <w:t>Vydavatelstvo</w:t>
+      </w:r>
+      <w:proofErr w:type="spellEnd"/>
+      <w:r>
+        <w:t xml:space="preserve">, </w:t>
+      </w:r>
+      <w:proofErr w:type="spellStart"/>
+      <w:r>
+        <w:t>Knihkupectvo</w:t>
+      </w:r>
+      <w:proofErr w:type="spellEnd"/>
+      <w:r>
+        <w:t xml:space="preserve"> a triedy dedené rozhraním Miestnosť)</w:t>
+      </w:r>
+    </w:p>
+    <w:p>
+      <w:pPr>
+        <w:pStyle w:val="Odsekzoznamu"/>
+        <w:numPr>
+          <w:ilvl w:val="0"/>
+          <w:numId w:val="4"/>
+        </w:numPr>
+        <w:spacing w:line="360" w:lineRule="auto"/>
+        <w:rPr>
+          <w:i/>
+          <w:iCs/>
+        </w:rPr>
+      </w:pPr>
+      <w:r>
+        <w:t xml:space="preserve">Prerobenie ako </w:t>
+      </w:r>
+      <w:proofErr w:type="spellStart"/>
+      <w:r>
+        <w:t>Controller</w:t>
+      </w:r>
+      <w:proofErr w:type="spellEnd"/>
+      <w:r>
+        <w:t xml:space="preserve"> posiela dáta </w:t>
+      </w:r>
+      <w:proofErr w:type="spellStart"/>
+      <w:r>
+        <w:t>View</w:t>
+      </w:r>
+      <w:proofErr w:type="spellEnd"/>
+      <w:r>
+        <w:t xml:space="preserve"> (pomocou </w:t>
+      </w:r>
+      <w:proofErr w:type="spellStart"/>
+      <w:r>
+        <w:t>Observer</w:t>
+      </w:r>
+      <w:proofErr w:type="spellEnd"/>
+      <w:r>
+        <w:t>)</w:t>
+      </w:r>
+    </w:p>
+    <w:p>
+      <w:pPr>
+        <w:pStyle w:val="Odsekzoznamu"/>
+        <w:numPr>
+          <w:ilvl w:val="0"/>
+          <w:numId w:val="4"/>
+        </w:numPr>
+        <w:spacing w:line="360" w:lineRule="auto"/>
+        <w:rPr>
+          <w:i/>
+          <w:iCs/>
+        </w:rPr>
+      </w:pPr>
+      <w:r>
+        <w:t xml:space="preserve">Vytvorenie vlastných grafických elementov implementujúcich </w:t>
+      </w:r>
+      <w:proofErr w:type="spellStart"/>
+      <w:r>
+        <w:t>Observer</w:t>
+      </w:r>
+      <w:proofErr w:type="spellEnd"/>
+      <w:r>
+        <w:t>.</w:t>
+      </w:r>
+    </w:p>
     <w:p>
       <w:pPr>
         <w:spacing w:line="360" w:lineRule="auto"/>
@@ -724,6 +952,7 @@
           <w:bCs/>
           <w:szCs w:val="24"/>
         </w:rPr>
+        <w:lastRenderedPageBreak/>
         <w:t>Commit</w:t>
       </w:r>
       <w:proofErr w:type="spellEnd"/>
@@ -734,25 +963,7 @@
           <w:bCs/>
           <w:szCs w:val="24"/>
         </w:rPr>
-        <w:t xml:space="preserve"> - </w:t>
-      </w:r>
-      <w:r>
-        <w:rPr>
-          <w:rFonts w:cs="Times New Roman"/>
-          <w:b/>
-          <w:bCs/>
-          <w:szCs w:val="24"/>
-        </w:rPr>
-        <w:t>ab54cc26c8f8a19a047d17de55b63fc65e33b975</w:t>
-      </w:r>
-      <w:r>
-        <w:rPr>
-          <w:rFonts w:cs="Times New Roman"/>
-          <w:b/>
-          <w:bCs/>
-          <w:szCs w:val="24"/>
-        </w:rPr>
-        <w:t xml:space="preserve"> –</w:t>
+        <w:t xml:space="preserve"> - ab54cc26c8f8a19a047d17de55b63fc65e33b975 –</w:t>
       </w:r>
       <w:r>
         <w:rPr>
@@ -789,25 +1000,7 @@
           <w:iCs/>
           <w:szCs w:val="24"/>
         </w:rPr>
-        <w:t xml:space="preserve"> </w:t>
-      </w:r>
-      <w:r>
-        <w:rPr>
-          <w:rFonts w:cs="Times New Roman"/>
-          <w:i/>
-          <w:iCs/>
-          <w:szCs w:val="24"/>
-        </w:rPr>
-        <w:t>presunuté</w:t>
-      </w:r>
-      <w:r>
-        <w:rPr>
-          <w:rFonts w:cs="Times New Roman"/>
-          <w:i/>
-          <w:iCs/>
-          <w:szCs w:val="24"/>
-        </w:rPr>
-        <w:t xml:space="preserve"> z </w:t>
+        <w:t xml:space="preserve"> presunuté z </w:t>
       </w:r>
       <w:proofErr w:type="spellStart"/>
       <w:r>
@@ -827,25 +1020,7 @@
           <w:iCs/>
           <w:szCs w:val="24"/>
         </w:rPr>
-        <w:t xml:space="preserve"> do </w:t>
-      </w:r>
-      <w:r>
-        <w:rPr>
-          <w:rFonts w:cs="Times New Roman"/>
-          <w:i/>
-          <w:iCs/>
-          <w:szCs w:val="24"/>
-        </w:rPr>
-        <w:t>vlastných</w:t>
-      </w:r>
-      <w:r>
-        <w:rPr>
-          <w:rFonts w:cs="Times New Roman"/>
-          <w:i/>
-          <w:iCs/>
-          <w:szCs w:val="24"/>
-        </w:rPr>
-        <w:t xml:space="preserve"> tried; vytvorenie tried </w:t>
+        <w:t xml:space="preserve"> do vlastných tried; vytvorenie tried </w:t>
       </w:r>
       <w:proofErr w:type="spellStart"/>
       <w:r>
@@ -865,34 +1040,7 @@
           <w:iCs/>
           <w:szCs w:val="24"/>
         </w:rPr>
-        <w:t xml:space="preserve">, tried v users.info a vytvorenie </w:t>
-      </w:r>
-      <w:r>
-        <w:rPr>
-          <w:rFonts w:cs="Times New Roman"/>
-          <w:i/>
-          <w:iCs/>
-          <w:szCs w:val="24"/>
-        </w:rPr>
-        <w:t>viacerých</w:t>
-      </w:r>
-      <w:r>
-        <w:rPr>
-          <w:rFonts w:cs="Times New Roman"/>
-          <w:i/>
-          <w:iCs/>
-          <w:szCs w:val="24"/>
-        </w:rPr>
-        <w:t xml:space="preserve"> </w:t>
-      </w:r>
-      <w:r>
-        <w:rPr>
-          <w:rFonts w:cs="Times New Roman"/>
-          <w:i/>
-          <w:iCs/>
-          <w:szCs w:val="24"/>
-        </w:rPr>
-        <w:t>stánkov</w:t>
+        <w:t>, tried v users.info a vytvorenie viacerých stánkov</w:t>
       </w:r>
       <w:r>
         <w:rPr>
@@ -1129,7 +1277,6 @@
           <w:rFonts w:cs="Times New Roman"/>
           <w:szCs w:val="24"/>
         </w:rPr>
-        <w:lastRenderedPageBreak/>
         <w:t xml:space="preserve">Ďalej sme vytvorili viaceré druhy stánkov a aj možnosť ich vytvárať pomocou GUI. S novými stánkami upravené funkcie </w:t>
       </w:r>
       <w:proofErr w:type="spellStart"/>
@@ -1289,6 +1436,603 @@
           <w:szCs w:val="24"/>
         </w:rPr>
         <w:t xml:space="preserve"> na uloženie všetkých kníh, ktoré má stánok.</w:t>
+      </w:r>
+    </w:p>
+    <w:p>
+      <w:pPr>
+        <w:spacing w:line="360" w:lineRule="auto"/>
+        <w:jc w:val="both"/>
+        <w:rPr>
+          <w:rFonts w:cs="Times New Roman"/>
+          <w:i/>
+          <w:iCs/>
+        </w:rPr>
+      </w:pPr>
+      <w:proofErr w:type="spellStart"/>
+      <w:r>
+        <w:rPr>
+          <w:rFonts w:cs="Times New Roman"/>
+          <w:b/>
+          <w:bCs/>
+        </w:rPr>
+        <w:t>Commit</w:t>
+      </w:r>
+      <w:proofErr w:type="spellEnd"/>
+      <w:r>
+        <w:rPr>
+          <w:rFonts w:cs="Times New Roman"/>
+          <w:b/>
+          <w:bCs/>
+        </w:rPr>
+        <w:t xml:space="preserve"> - </w:t>
+      </w:r>
+      <w:r>
+        <w:rPr>
+          <w:rFonts w:cs="Times New Roman"/>
+          <w:b/>
+          <w:bCs/>
+        </w:rPr>
+        <w:t>30d0cce22bc7d08e58d3fbb43f7fe17381f749d3</w:t>
+      </w:r>
+      <w:r>
+        <w:rPr>
+          <w:rFonts w:cs="Times New Roman"/>
+          <w:b/>
+          <w:bCs/>
+        </w:rPr>
+        <w:t xml:space="preserve"> – </w:t>
+      </w:r>
+      <w:r>
+        <w:rPr>
+          <w:rFonts w:cs="Times New Roman"/>
+          <w:i/>
+          <w:iCs/>
+        </w:rPr>
+        <w:t>„</w:t>
+      </w:r>
+      <w:proofErr w:type="spellStart"/>
+      <w:r>
+        <w:rPr>
+          <w:rFonts w:cs="Times New Roman"/>
+          <w:i/>
+          <w:iCs/>
+        </w:rPr>
+        <w:t>knihkupectvo</w:t>
+      </w:r>
+      <w:proofErr w:type="spellEnd"/>
+      <w:r>
+        <w:rPr>
+          <w:rFonts w:cs="Times New Roman"/>
+          <w:i/>
+          <w:iCs/>
+        </w:rPr>
+        <w:t xml:space="preserve"> </w:t>
+      </w:r>
+      <w:proofErr w:type="spellStart"/>
+      <w:r>
+        <w:rPr>
+          <w:rFonts w:cs="Times New Roman"/>
+          <w:i/>
+          <w:iCs/>
+        </w:rPr>
+        <w:t>gui</w:t>
+      </w:r>
+      <w:proofErr w:type="spellEnd"/>
+      <w:r>
+        <w:rPr>
+          <w:rFonts w:cs="Times New Roman"/>
+          <w:i/>
+          <w:iCs/>
+        </w:rPr>
+        <w:t xml:space="preserve"> - v1.0</w:t>
+      </w:r>
+      <w:r>
+        <w:rPr>
+          <w:rFonts w:cs="Times New Roman"/>
+          <w:i/>
+          <w:iCs/>
+        </w:rPr>
+        <w:t>“</w:t>
+      </w:r>
+    </w:p>
+    <w:p>
+      <w:pPr>
+        <w:pStyle w:val="Odsekzoznamu"/>
+        <w:numPr>
+          <w:ilvl w:val="0"/>
+          <w:numId w:val="8"/>
+        </w:numPr>
+        <w:spacing w:line="360" w:lineRule="auto"/>
+        <w:jc w:val="both"/>
+        <w:rPr>
+          <w:rFonts w:cs="Times New Roman"/>
+          <w:b/>
+          <w:bCs/>
+        </w:rPr>
+      </w:pPr>
+      <w:r>
+        <w:rPr>
+          <w:rFonts w:cs="Times New Roman"/>
+        </w:rPr>
+        <w:t xml:space="preserve">Dokončenie prvej verzie GUI – podporované iba </w:t>
+      </w:r>
+      <w:proofErr w:type="spellStart"/>
+      <w:r>
+        <w:rPr>
+          <w:rFonts w:cs="Times New Roman"/>
+        </w:rPr>
+        <w:t>knihkupectvo</w:t>
+      </w:r>
+      <w:proofErr w:type="spellEnd"/>
+    </w:p>
+    <w:p>
+      <w:pPr>
+        <w:spacing w:line="360" w:lineRule="auto"/>
+        <w:jc w:val="both"/>
+        <w:rPr>
+          <w:rFonts w:cs="Times New Roman"/>
+          <w:i/>
+          <w:iCs/>
+        </w:rPr>
+      </w:pPr>
+      <w:proofErr w:type="spellStart"/>
+      <w:r>
+        <w:rPr>
+          <w:rFonts w:cs="Times New Roman"/>
+          <w:b/>
+          <w:bCs/>
+        </w:rPr>
+        <w:t>C</w:t>
+      </w:r>
+      <w:r>
+        <w:rPr>
+          <w:rFonts w:cs="Times New Roman"/>
+          <w:b/>
+          <w:bCs/>
+        </w:rPr>
+        <w:t>ommit</w:t>
+      </w:r>
+      <w:proofErr w:type="spellEnd"/>
+      <w:r>
+        <w:rPr>
+          <w:rFonts w:cs="Times New Roman"/>
+          <w:b/>
+          <w:bCs/>
+        </w:rPr>
+        <w:t xml:space="preserve"> </w:t>
+      </w:r>
+      <w:r>
+        <w:rPr>
+          <w:rFonts w:cs="Times New Roman"/>
+          <w:b/>
+          <w:bCs/>
+        </w:rPr>
+        <w:t xml:space="preserve">- </w:t>
+      </w:r>
+      <w:r>
+        <w:rPr>
+          <w:rFonts w:cs="Times New Roman"/>
+          <w:b/>
+          <w:bCs/>
+        </w:rPr>
+        <w:t>2376a809d83267c261df1c929bf364c0e49f2687</w:t>
+      </w:r>
+      <w:r>
+        <w:rPr>
+          <w:rFonts w:cs="Times New Roman"/>
+        </w:rPr>
+        <w:t xml:space="preserve"> – </w:t>
+      </w:r>
+      <w:r>
+        <w:rPr>
+          <w:rFonts w:cs="Times New Roman"/>
+          <w:i/>
+          <w:iCs/>
+        </w:rPr>
+        <w:t>„</w:t>
+      </w:r>
+      <w:proofErr w:type="spellStart"/>
+      <w:r>
+        <w:rPr>
+          <w:rFonts w:cs="Times New Roman"/>
+          <w:i/>
+          <w:iCs/>
+        </w:rPr>
+        <w:t>vytovorenie</w:t>
+      </w:r>
+      <w:proofErr w:type="spellEnd"/>
+      <w:r>
+        <w:rPr>
+          <w:rFonts w:cs="Times New Roman"/>
+          <w:i/>
+          <w:iCs/>
+        </w:rPr>
+        <w:t xml:space="preserve"> </w:t>
+      </w:r>
+      <w:proofErr w:type="spellStart"/>
+      <w:r>
+        <w:rPr>
+          <w:rFonts w:cs="Times New Roman"/>
+          <w:i/>
+          <w:iCs/>
+        </w:rPr>
+        <w:t>vydavania</w:t>
+      </w:r>
+      <w:proofErr w:type="spellEnd"/>
+      <w:r>
+        <w:rPr>
+          <w:rFonts w:cs="Times New Roman"/>
+          <w:i/>
+          <w:iCs/>
+        </w:rPr>
+        <w:t>“</w:t>
+      </w:r>
+    </w:p>
+    <w:p>
+      <w:pPr>
+        <w:pStyle w:val="Odsekzoznamu"/>
+        <w:numPr>
+          <w:ilvl w:val="0"/>
+          <w:numId w:val="6"/>
+        </w:numPr>
+        <w:spacing w:line="360" w:lineRule="auto"/>
+        <w:jc w:val="both"/>
+        <w:rPr>
+          <w:rFonts w:cs="Times New Roman"/>
+          <w:i/>
+          <w:iCs/>
+        </w:rPr>
+      </w:pPr>
+      <w:r>
+        <w:rPr>
+          <w:rFonts w:cs="Times New Roman"/>
+        </w:rPr>
+        <w:t xml:space="preserve">Nastavenie </w:t>
+      </w:r>
+      <w:proofErr w:type="spellStart"/>
+      <w:r>
+        <w:rPr>
+          <w:rFonts w:cs="Times New Roman"/>
+        </w:rPr>
+        <w:t>getterov</w:t>
+      </w:r>
+      <w:proofErr w:type="spellEnd"/>
+      <w:r>
+        <w:rPr>
+          <w:rFonts w:cs="Times New Roman"/>
+        </w:rPr>
+        <w:t xml:space="preserve"> a </w:t>
+      </w:r>
+      <w:proofErr w:type="spellStart"/>
+      <w:r>
+        <w:rPr>
+          <w:rFonts w:cs="Times New Roman"/>
+        </w:rPr>
+        <w:t>setterov</w:t>
+      </w:r>
+      <w:proofErr w:type="spellEnd"/>
+      <w:r>
+        <w:rPr>
+          <w:rFonts w:cs="Times New Roman"/>
+        </w:rPr>
+        <w:t xml:space="preserve"> v triede Text.java</w:t>
+      </w:r>
+    </w:p>
+    <w:p>
+      <w:pPr>
+        <w:pStyle w:val="Odsekzoznamu"/>
+        <w:numPr>
+          <w:ilvl w:val="0"/>
+          <w:numId w:val="6"/>
+        </w:numPr>
+        <w:spacing w:line="360" w:lineRule="auto"/>
+        <w:jc w:val="both"/>
+        <w:rPr>
+          <w:rFonts w:cs="Times New Roman"/>
+          <w:i/>
+          <w:iCs/>
+        </w:rPr>
+      </w:pPr>
+      <w:r>
+        <w:rPr>
+          <w:rFonts w:cs="Times New Roman"/>
+        </w:rPr>
+        <w:t>Úprava Kníhkupectva aby dokázal prijať knihy od Vydavateľstva</w:t>
+      </w:r>
+    </w:p>
+    <w:p>
+      <w:pPr>
+        <w:pStyle w:val="Odsekzoznamu"/>
+        <w:numPr>
+          <w:ilvl w:val="0"/>
+          <w:numId w:val="6"/>
+        </w:numPr>
+        <w:spacing w:line="360" w:lineRule="auto"/>
+        <w:jc w:val="both"/>
+        <w:rPr>
+          <w:rFonts w:cs="Times New Roman"/>
+          <w:i/>
+          <w:iCs/>
+        </w:rPr>
+      </w:pPr>
+      <w:r>
+        <w:rPr>
+          <w:rFonts w:cs="Times New Roman"/>
+        </w:rPr>
+        <w:t>Implementované metódy zamestnancov Vydavateľstva a implementácia Vydavateľstva a Tlačiarne</w:t>
+      </w:r>
+    </w:p>
+    <w:p>
+      <w:pPr>
+        <w:pStyle w:val="Odsekzoznamu"/>
+        <w:numPr>
+          <w:ilvl w:val="0"/>
+          <w:numId w:val="6"/>
+        </w:numPr>
+        <w:spacing w:line="360" w:lineRule="auto"/>
+        <w:jc w:val="both"/>
+        <w:rPr>
+          <w:rFonts w:cs="Times New Roman"/>
+          <w:i/>
+          <w:iCs/>
+        </w:rPr>
+      </w:pPr>
+      <w:r>
+        <w:rPr>
+          <w:rFonts w:cs="Times New Roman"/>
+        </w:rPr>
+        <w:t xml:space="preserve">Použitie návrhového vzoru </w:t>
+      </w:r>
+      <w:proofErr w:type="spellStart"/>
+      <w:r>
+        <w:rPr>
+          <w:rFonts w:cs="Times New Roman"/>
+        </w:rPr>
+        <w:t>visitor</w:t>
+      </w:r>
+      <w:proofErr w:type="spellEnd"/>
+      <w:r>
+        <w:rPr>
+          <w:rFonts w:cs="Times New Roman"/>
+        </w:rPr>
+        <w:t xml:space="preserve"> pre Autor</w:t>
+      </w:r>
+      <w:r>
+        <w:rPr>
+          <w:rFonts w:cs="Times New Roman"/>
+        </w:rPr>
+        <w:t>.</w:t>
+      </w:r>
+      <w:r>
+        <w:rPr>
+          <w:rFonts w:cs="Times New Roman"/>
+        </w:rPr>
+        <w:t xml:space="preserve"> </w:t>
+      </w:r>
+    </w:p>
+    <w:p>
+      <w:pPr>
+        <w:pStyle w:val="Odsekzoznamu"/>
+        <w:numPr>
+          <w:ilvl w:val="0"/>
+          <w:numId w:val="6"/>
+        </w:numPr>
+        <w:spacing w:line="360" w:lineRule="auto"/>
+        <w:jc w:val="both"/>
+        <w:rPr>
+          <w:rFonts w:cs="Times New Roman"/>
+          <w:i/>
+          <w:iCs/>
+        </w:rPr>
+      </w:pPr>
+      <w:r>
+        <w:rPr>
+          <w:rFonts w:cs="Times New Roman"/>
+        </w:rPr>
+        <w:t>Vytvorenie nite pre autorovo písanie</w:t>
+      </w:r>
+      <w:r>
+        <w:rPr>
+          <w:rFonts w:cs="Times New Roman"/>
+        </w:rPr>
+        <w:t xml:space="preserve"> v Autor.java</w:t>
+      </w:r>
+    </w:p>
+    <w:p>
+      <w:pPr>
+        <w:spacing w:line="360" w:lineRule="auto"/>
+        <w:jc w:val="both"/>
+        <w:rPr>
+          <w:rFonts w:cs="Times New Roman"/>
+          <w:i/>
+          <w:iCs/>
+          <w:lang w:val="en-US"/>
+        </w:rPr>
+      </w:pPr>
+      <w:proofErr w:type="spellStart"/>
+      <w:r>
+        <w:rPr>
+          <w:rFonts w:cs="Times New Roman"/>
+          <w:b/>
+          <w:bCs/>
+        </w:rPr>
+        <w:t>Commit</w:t>
+      </w:r>
+      <w:proofErr w:type="spellEnd"/>
+      <w:r>
+        <w:rPr>
+          <w:rFonts w:cs="Times New Roman"/>
+          <w:b/>
+          <w:bCs/>
+        </w:rPr>
+        <w:t xml:space="preserve"> - </w:t>
+      </w:r>
+      <w:r>
+        <w:rPr>
+          <w:rFonts w:cs="Times New Roman"/>
+          <w:b/>
+          <w:bCs/>
+        </w:rPr>
+        <w:t>92d987fc3f86b5866c0ee725318bf8edebf522a7</w:t>
+      </w:r>
+      <w:r>
+        <w:rPr>
+          <w:rFonts w:cs="Times New Roman"/>
+          <w:b/>
+          <w:bCs/>
+        </w:rPr>
+        <w:t xml:space="preserve"> –</w:t>
+      </w:r>
+      <w:r>
+        <w:rPr>
+          <w:rFonts w:cs="Times New Roman"/>
+        </w:rPr>
+        <w:t xml:space="preserve"> „</w:t>
+      </w:r>
+      <w:proofErr w:type="spellStart"/>
+      <w:r>
+        <w:rPr>
+          <w:rFonts w:cs="Times New Roman"/>
+          <w:i/>
+          <w:iCs/>
+        </w:rPr>
+        <w:t>gui</w:t>
+      </w:r>
+      <w:proofErr w:type="spellEnd"/>
+      <w:r>
+        <w:rPr>
+          <w:rFonts w:cs="Times New Roman"/>
+          <w:i/>
+          <w:iCs/>
+        </w:rPr>
+        <w:t xml:space="preserve"> </w:t>
+      </w:r>
+      <w:proofErr w:type="spellStart"/>
+      <w:r>
+        <w:rPr>
+          <w:rFonts w:cs="Times New Roman"/>
+          <w:i/>
+          <w:iCs/>
+        </w:rPr>
+        <w:t>try</w:t>
+      </w:r>
+      <w:proofErr w:type="spellEnd"/>
+      <w:r>
+        <w:rPr>
+          <w:rFonts w:cs="Times New Roman"/>
+          <w:i/>
+          <w:iCs/>
+          <w:lang w:val="en-US"/>
+        </w:rPr>
+        <w:t>”</w:t>
+      </w:r>
+    </w:p>
+    <w:p>
+      <w:pPr>
+        <w:pStyle w:val="Odsekzoznamu"/>
+        <w:numPr>
+          <w:ilvl w:val="0"/>
+          <w:numId w:val="5"/>
+        </w:numPr>
+        <w:spacing w:line="360" w:lineRule="auto"/>
+        <w:jc w:val="both"/>
+        <w:rPr>
+          <w:rFonts w:cs="Times New Roman"/>
+          <w:i/>
+          <w:iCs/>
+        </w:rPr>
+      </w:pPr>
+      <w:r>
+        <w:rPr>
+          <w:rFonts w:cs="Times New Roman"/>
+        </w:rPr>
+        <w:t xml:space="preserve">Úprava triedy Kniha.java na návrhový model </w:t>
+      </w:r>
+      <w:proofErr w:type="spellStart"/>
+      <w:r>
+        <w:rPr>
+          <w:rFonts w:cs="Times New Roman"/>
+        </w:rPr>
+        <w:t>Composite</w:t>
+      </w:r>
+      <w:proofErr w:type="spellEnd"/>
+      <w:r>
+        <w:rPr>
+          <w:rFonts w:cs="Times New Roman"/>
+        </w:rPr>
+        <w:t>. Rozdelenie do tried Kniha, Text a Obálka.</w:t>
+      </w:r>
+    </w:p>
+    <w:p>
+      <w:pPr>
+        <w:pStyle w:val="Odsekzoznamu"/>
+        <w:numPr>
+          <w:ilvl w:val="0"/>
+          <w:numId w:val="5"/>
+        </w:numPr>
+        <w:spacing w:line="360" w:lineRule="auto"/>
+        <w:jc w:val="both"/>
+        <w:rPr>
+          <w:rFonts w:cs="Times New Roman"/>
+          <w:i/>
+          <w:iCs/>
+        </w:rPr>
+      </w:pPr>
+      <w:r>
+        <w:rPr>
+          <w:rFonts w:cs="Times New Roman"/>
+        </w:rPr>
+        <w:t>Úprava funkcií na načítanie kníh zo súboru, aby používali novú úpravu.</w:t>
+      </w:r>
+    </w:p>
+    <w:p>
+      <w:pPr>
+        <w:pStyle w:val="Odsekzoznamu"/>
+        <w:numPr>
+          <w:ilvl w:val="0"/>
+          <w:numId w:val="5"/>
+        </w:numPr>
+        <w:spacing w:line="360" w:lineRule="auto"/>
+        <w:jc w:val="both"/>
+        <w:rPr>
+          <w:rFonts w:cs="Times New Roman"/>
+          <w:i/>
+          <w:iCs/>
+        </w:rPr>
+      </w:pPr>
+      <w:r>
+        <w:rPr>
+          <w:rFonts w:cs="Times New Roman"/>
+        </w:rPr>
+        <w:t>Pridanie triedy Organizovaná sekcia (použitá v predajni)</w:t>
+      </w:r>
+    </w:p>
+    <w:p>
+      <w:pPr>
+        <w:pStyle w:val="Odsekzoznamu"/>
+        <w:numPr>
+          <w:ilvl w:val="0"/>
+          <w:numId w:val="5"/>
+        </w:numPr>
+        <w:spacing w:line="360" w:lineRule="auto"/>
+        <w:jc w:val="both"/>
+        <w:rPr>
+          <w:rFonts w:cs="Times New Roman"/>
+          <w:i/>
+          <w:iCs/>
+        </w:rPr>
+      </w:pPr>
+      <w:r>
+        <w:rPr>
+          <w:rFonts w:cs="Times New Roman"/>
+        </w:rPr>
+        <w:t xml:space="preserve">Vytvorenie </w:t>
+      </w:r>
+      <w:r>
+        <w:rPr>
+          <w:rFonts w:cs="Times New Roman"/>
+        </w:rPr>
+        <w:t>súborov tried pre vydavateľstvo</w:t>
       </w:r>
     </w:p>
     <w:sectPr>
@@ -1304,6 +2048,119 @@
 <file path=word/numbering.xml><?xml version="1.0" encoding="utf-8"?>
 <w:numbering xmlns:wpc="http://schemas.microsoft.com/office/word/2010/wordprocessingCanvas" xmlns:cx="http://schemas.microsoft.com/office/drawing/2014/chartex" xmlns:cx1="http://schemas.microsoft.com/office/drawing/2015/9/8/chartex" xmlns:cx2="http://schemas.microsoft.com/office/drawing/2015/10/21/chartex" xmlns:cx3="http://schemas.microsoft.com/office/drawing/2016/5/9/chartex" xmlns:cx4="http://schemas.microsoft.com/office/drawing/2016/5/10/chartex" xmlns:cx5="http://schemas.microsoft.com/office/drawing/2016/5/11/chartex" xmlns:cx6="http://schemas.microsoft.com/office/drawing/2016/5/12/chartex" xmlns:cx7="http://schemas.microsoft.com/office/drawing/2016/5/13/chartex" xmlns:cx8="http://schemas.microsoft.com/office/drawing/2016/5/14/chartex" xmlns:mc="http://schemas.openxmlformats.org/markup-compatibility/2006" xmlns:aink="http://schemas.microsoft.com/office/drawing/2016/ink" xmlns:am3d="http://schemas.microsoft.com/office/drawing/2017/model3d" xmlns:o="urn:schemas-microsoft-com:office:office" xmlns:r="http://schemas.openxmlformats.org/officeDocument/2006/relationships" xmlns:m="http://schemas.openxmlformats.org/officeDocument/2006/math" xmlns:v="urn:schemas-microsoft-com:vml" xmlns:wp14="http://schemas.microsoft.com/office/word/2010/wordprocessingDrawing" xmlns:wp="http://schemas.openxmlformats.org/drawingml/2006/wordprocessingDrawing" xmlns:w10="urn:schemas-microsoft-com:office:word" xmlns:w="http://schemas.openxmlformats.org/wordprocessingml/2006/main" xmlns:w14="http://schemas.microsoft.com/office/word/2010/wordml" xmlns:w15="http://schemas.microsoft.com/office/word/2012/wordml" xmlns:w16cex="http://schemas.microsoft.com/office/word/2018/wordml/cex" xmlns:w16cid="http://schemas.microsoft.com/office/word/2016/wordml/cid" xmlns:w16="http://schemas.microsoft.com/office/word/2018/wordml" xmlns:w16sdtdh="http://schemas.microsoft.com/office/word/2020/wordml/sdtdatahash" xmlns:w16se="http://schemas.microsoft.com/office/word/2015/wordml/symex" xmlns:wpg="http://schemas.microsoft.com/office/word/2010/wordprocessingGroup" xmlns:wpi="http://schemas.microsoft.com/office/word/2010/wordprocessingInk" xmlns:wne="http://schemas.microsoft.com/office/word/2006/wordml" xmlns:wps="http://schemas.microsoft.com/office/word/2010/wordprocessingShape" mc:Ignorable="w14 w15 w16se w16cid w16 w16cex w16sdtdh wp14">
   <w:abstractNum w:abstractNumId="0" w15:restartNumberingAfterBreak="0">
+    <w:nsid w:val="0A301181"/>
+    <w:multiLevelType w:val="hybridMultilevel"/>
+    <w:tmpl w:val="606EC918"/>
+    <w:lvl w:ilvl="0" w:tplc="041B0001">
+      <w:start w:val="1"/>
+      <w:numFmt w:val="bullet"/>
+      <w:lvlText w:val=""/>
+      <w:lvlJc w:val="left"/>
+      <w:pPr>
+        <w:ind w:left="1068" w:hanging="360"/>
+      </w:pPr>
+      <w:rPr>
+        <w:rFonts w:ascii="Symbol" w:hAnsi="Symbol" w:hint="default"/>
+      </w:rPr>
+    </w:lvl>
+    <w:lvl w:ilvl="1" w:tplc="041B0003" w:tentative="1">
+      <w:start w:val="1"/>
+      <w:numFmt w:val="bullet"/>
+      <w:lvlText w:val="o"/>
+      <w:lvlJc w:val="left"/>
+      <w:pPr>
+        <w:ind w:left="1788" w:hanging="360"/>
+      </w:pPr>
+      <w:rPr>
+        <w:rFonts w:ascii="Courier New" w:hAnsi="Courier New" w:cs="Courier New" w:hint="default"/>
+      </w:rPr>
+    </w:lvl>
+    <w:lvl w:ilvl="2" w:tplc="041B0005" w:tentative="1">
+      <w:start w:val="1"/>
+      <w:numFmt w:val="bullet"/>
+      <w:lvlText w:val=""/>
+      <w:lvlJc w:val="left"/>
+      <w:pPr>
+        <w:ind w:left="2508" w:hanging="360"/>
+      </w:pPr>
+      <w:rPr>
+        <w:rFonts w:ascii="Wingdings" w:hAnsi="Wingdings" w:hint="default"/>
+      </w:rPr>
+    </w:lvl>
+    <w:lvl w:ilvl="3" w:tplc="041B0001" w:tentative="1">
+      <w:start w:val="1"/>
+      <w:numFmt w:val="bullet"/>
+      <w:lvlText w:val=""/>
+      <w:lvlJc w:val="left"/>
+      <w:pPr>
+        <w:ind w:left="3228" w:hanging="360"/>
+      </w:pPr>
+      <w:rPr>
+        <w:rFonts w:ascii="Symbol" w:hAnsi="Symbol" w:hint="default"/>
+      </w:rPr>
+    </w:lvl>
+    <w:lvl w:ilvl="4" w:tplc="041B0003" w:tentative="1">
+      <w:start w:val="1"/>
+      <w:numFmt w:val="bullet"/>
+      <w:lvlText w:val="o"/>
+      <w:lvlJc w:val="left"/>
+      <w:pPr>
+        <w:ind w:left="3948" w:hanging="360"/>
+      </w:pPr>
+      <w:rPr>
+        <w:rFonts w:ascii="Courier New" w:hAnsi="Courier New" w:cs="Courier New" w:hint="default"/>
+      </w:rPr>
+    </w:lvl>
+    <w:lvl w:ilvl="5" w:tplc="041B0005" w:tentative="1">
+      <w:start w:val="1"/>
+      <w:numFmt w:val="bullet"/>
+      <w:lvlText w:val=""/>
+      <w:lvlJc w:val="left"/>
+      <w:pPr>
+        <w:ind w:left="4668" w:hanging="360"/>
+      </w:pPr>
+      <w:rPr>
+        <w:rFonts w:ascii="Wingdings" w:hAnsi="Wingdings" w:hint="default"/>
+      </w:rPr>
+    </w:lvl>
+    <w:lvl w:ilvl="6" w:tplc="041B0001" w:tentative="1">
+      <w:start w:val="1"/>
+      <w:numFmt w:val="bullet"/>
+      <w:lvlText w:val=""/>
+      <w:lvlJc w:val="left"/>
+      <w:pPr>
+        <w:ind w:left="5388" w:hanging="360"/>
+      </w:pPr>
+      <w:rPr>
+        <w:rFonts w:ascii="Symbol" w:hAnsi="Symbol" w:hint="default"/>
+      </w:rPr>
+    </w:lvl>
+    <w:lvl w:ilvl="7" w:tplc="041B0003" w:tentative="1">
+      <w:start w:val="1"/>
+      <w:numFmt w:val="bullet"/>
+      <w:lvlText w:val="o"/>
+      <w:lvlJc w:val="left"/>
+      <w:pPr>
+        <w:ind w:left="6108" w:hanging="360"/>
+      </w:pPr>
+      <w:rPr>
+        <w:rFonts w:ascii="Courier New" w:hAnsi="Courier New" w:cs="Courier New" w:hint="default"/>
+      </w:rPr>
+    </w:lvl>
+    <w:lvl w:ilvl="8" w:tplc="041B0005" w:tentative="1">
+      <w:start w:val="1"/>
+      <w:numFmt w:val="bullet"/>
+      <w:lvlText w:val=""/>
+      <w:lvlJc w:val="left"/>
+      <w:pPr>
+        <w:ind w:left="6828" w:hanging="360"/>
+      </w:pPr>
+      <w:rPr>
+        <w:rFonts w:ascii="Wingdings" w:hAnsi="Wingdings" w:hint="default"/>
+      </w:rPr>
+    </w:lvl>
+  </w:abstractNum>
+  <w:abstractNum w:abstractNumId="1" w15:restartNumberingAfterBreak="0">
     <w:nsid w:val="0F0611D5"/>
     <w:multiLevelType w:val="hybridMultilevel"/>
     <w:tmpl w:val="92FC527C"/>
@@ -1416,7 +2273,120 @@
       </w:rPr>
     </w:lvl>
   </w:abstractNum>
-  <w:abstractNum w:abstractNumId="1" w15:restartNumberingAfterBreak="0">
+  <w:abstractNum w:abstractNumId="2" w15:restartNumberingAfterBreak="0">
+    <w:nsid w:val="0F1726D9"/>
+    <w:multiLevelType w:val="hybridMultilevel"/>
+    <w:tmpl w:val="09183FCC"/>
+    <w:lvl w:ilvl="0" w:tplc="041B0001">
+      <w:start w:val="1"/>
+      <w:numFmt w:val="bullet"/>
+      <w:lvlText w:val=""/>
+      <w:lvlJc w:val="left"/>
+      <w:pPr>
+        <w:ind w:left="1068" w:hanging="360"/>
+      </w:pPr>
+      <w:rPr>
+        <w:rFonts w:ascii="Symbol" w:hAnsi="Symbol" w:hint="default"/>
+      </w:rPr>
+    </w:lvl>
+    <w:lvl w:ilvl="1" w:tplc="041B0003" w:tentative="1">
+      <w:start w:val="1"/>
+      <w:numFmt w:val="bullet"/>
+      <w:lvlText w:val="o"/>
+      <w:lvlJc w:val="left"/>
+      <w:pPr>
+        <w:ind w:left="1788" w:hanging="360"/>
+      </w:pPr>
+      <w:rPr>
+        <w:rFonts w:ascii="Courier New" w:hAnsi="Courier New" w:cs="Courier New" w:hint="default"/>
+      </w:rPr>
+    </w:lvl>
+    <w:lvl w:ilvl="2" w:tplc="041B0005" w:tentative="1">
+      <w:start w:val="1"/>
+      <w:numFmt w:val="bullet"/>
+      <w:lvlText w:val=""/>
+      <w:lvlJc w:val="left"/>
+      <w:pPr>
+        <w:ind w:left="2508" w:hanging="360"/>
+      </w:pPr>
+      <w:rPr>
+        <w:rFonts w:ascii="Wingdings" w:hAnsi="Wingdings" w:hint="default"/>
+      </w:rPr>
+    </w:lvl>
+    <w:lvl w:ilvl="3" w:tplc="041B0001" w:tentative="1">
+      <w:start w:val="1"/>
+      <w:numFmt w:val="bullet"/>
+      <w:lvlText w:val=""/>
+      <w:lvlJc w:val="left"/>
+      <w:pPr>
+        <w:ind w:left="3228" w:hanging="360"/>
+      </w:pPr>
+      <w:rPr>
+        <w:rFonts w:ascii="Symbol" w:hAnsi="Symbol" w:hint="default"/>
+      </w:rPr>
+    </w:lvl>
+    <w:lvl w:ilvl="4" w:tplc="041B0003" w:tentative="1">
+      <w:start w:val="1"/>
+      <w:numFmt w:val="bullet"/>
+      <w:lvlText w:val="o"/>
+      <w:lvlJc w:val="left"/>
+      <w:pPr>
+        <w:ind w:left="3948" w:hanging="360"/>
+      </w:pPr>
+      <w:rPr>
+        <w:rFonts w:ascii="Courier New" w:hAnsi="Courier New" w:cs="Courier New" w:hint="default"/>
+      </w:rPr>
+    </w:lvl>
+    <w:lvl w:ilvl="5" w:tplc="041B0005" w:tentative="1">
+      <w:start w:val="1"/>
+      <w:numFmt w:val="bullet"/>
+      <w:lvlText w:val=""/>
+      <w:lvlJc w:val="left"/>
+      <w:pPr>
+        <w:ind w:left="4668" w:hanging="360"/>
+      </w:pPr>
+      <w:rPr>
+        <w:rFonts w:ascii="Wingdings" w:hAnsi="Wingdings" w:hint="default"/>
+      </w:rPr>
+    </w:lvl>
+    <w:lvl w:ilvl="6" w:tplc="041B0001" w:tentative="1">
+      <w:start w:val="1"/>
+      <w:numFmt w:val="bullet"/>
+      <w:lvlText w:val=""/>
+      <w:lvlJc w:val="left"/>
+      <w:pPr>
+        <w:ind w:left="5388" w:hanging="360"/>
+      </w:pPr>
+      <w:rPr>
+        <w:rFonts w:ascii="Symbol" w:hAnsi="Symbol" w:hint="default"/>
+      </w:rPr>
+    </w:lvl>
+    <w:lvl w:ilvl="7" w:tplc="041B0003" w:tentative="1">
+      <w:start w:val="1"/>
+      <w:numFmt w:val="bullet"/>
+      <w:lvlText w:val="o"/>
+      <w:lvlJc w:val="left"/>
+      <w:pPr>
+        <w:ind w:left="6108" w:hanging="360"/>
+      </w:pPr>
+      <w:rPr>
+        <w:rFonts w:ascii="Courier New" w:hAnsi="Courier New" w:cs="Courier New" w:hint="default"/>
+      </w:rPr>
+    </w:lvl>
+    <w:lvl w:ilvl="8" w:tplc="041B0005" w:tentative="1">
+      <w:start w:val="1"/>
+      <w:numFmt w:val="bullet"/>
+      <w:lvlText w:val=""/>
+      <w:lvlJc w:val="left"/>
+      <w:pPr>
+        <w:ind w:left="6828" w:hanging="360"/>
+      </w:pPr>
+      <w:rPr>
+        <w:rFonts w:ascii="Wingdings" w:hAnsi="Wingdings" w:hint="default"/>
+      </w:rPr>
+    </w:lvl>
+  </w:abstractNum>
+  <w:abstractNum w:abstractNumId="3" w15:restartNumberingAfterBreak="0">
     <w:nsid w:val="2194753D"/>
     <w:multiLevelType w:val="hybridMultilevel"/>
     <w:tmpl w:val="D9D2017A"/>
@@ -1529,7 +2499,233 @@
       </w:rPr>
     </w:lvl>
   </w:abstractNum>
-  <w:abstractNum w:abstractNumId="2" w15:restartNumberingAfterBreak="0">
+  <w:abstractNum w:abstractNumId="4" w15:restartNumberingAfterBreak="0">
+    <w:nsid w:val="2DEC723F"/>
+    <w:multiLevelType w:val="hybridMultilevel"/>
+    <w:tmpl w:val="4B544A7C"/>
+    <w:lvl w:ilvl="0" w:tplc="041B0001">
+      <w:start w:val="1"/>
+      <w:numFmt w:val="bullet"/>
+      <w:lvlText w:val=""/>
+      <w:lvlJc w:val="left"/>
+      <w:pPr>
+        <w:ind w:left="1068" w:hanging="360"/>
+      </w:pPr>
+      <w:rPr>
+        <w:rFonts w:ascii="Symbol" w:hAnsi="Symbol" w:hint="default"/>
+      </w:rPr>
+    </w:lvl>
+    <w:lvl w:ilvl="1" w:tplc="041B0003" w:tentative="1">
+      <w:start w:val="1"/>
+      <w:numFmt w:val="bullet"/>
+      <w:lvlText w:val="o"/>
+      <w:lvlJc w:val="left"/>
+      <w:pPr>
+        <w:ind w:left="1788" w:hanging="360"/>
+      </w:pPr>
+      <w:rPr>
+        <w:rFonts w:ascii="Courier New" w:hAnsi="Courier New" w:cs="Courier New" w:hint="default"/>
+      </w:rPr>
+    </w:lvl>
+    <w:lvl w:ilvl="2" w:tplc="041B0005" w:tentative="1">
+      <w:start w:val="1"/>
+      <w:numFmt w:val="bullet"/>
+      <w:lvlText w:val=""/>
+      <w:lvlJc w:val="left"/>
+      <w:pPr>
+        <w:ind w:left="2508" w:hanging="360"/>
+      </w:pPr>
+      <w:rPr>
+        <w:rFonts w:ascii="Wingdings" w:hAnsi="Wingdings" w:hint="default"/>
+      </w:rPr>
+    </w:lvl>
+    <w:lvl w:ilvl="3" w:tplc="041B0001" w:tentative="1">
+      <w:start w:val="1"/>
+      <w:numFmt w:val="bullet"/>
+      <w:lvlText w:val=""/>
+      <w:lvlJc w:val="left"/>
+      <w:pPr>
+        <w:ind w:left="3228" w:hanging="360"/>
+      </w:pPr>
+      <w:rPr>
+        <w:rFonts w:ascii="Symbol" w:hAnsi="Symbol" w:hint="default"/>
+      </w:rPr>
+    </w:lvl>
+    <w:lvl w:ilvl="4" w:tplc="041B0003" w:tentative="1">
+      <w:start w:val="1"/>
+      <w:numFmt w:val="bullet"/>
+      <w:lvlText w:val="o"/>
+      <w:lvlJc w:val="left"/>
+      <w:pPr>
+        <w:ind w:left="3948" w:hanging="360"/>
+      </w:pPr>
+      <w:rPr>
+        <w:rFonts w:ascii="Courier New" w:hAnsi="Courier New" w:cs="Courier New" w:hint="default"/>
+      </w:rPr>
+    </w:lvl>
+    <w:lvl w:ilvl="5" w:tplc="041B0005" w:tentative="1">
+      <w:start w:val="1"/>
+      <w:numFmt w:val="bullet"/>
+      <w:lvlText w:val=""/>
+      <w:lvlJc w:val="left"/>
+      <w:pPr>
+        <w:ind w:left="4668" w:hanging="360"/>
+      </w:pPr>
+      <w:rPr>
+        <w:rFonts w:ascii="Wingdings" w:hAnsi="Wingdings" w:hint="default"/>
+      </w:rPr>
+    </w:lvl>
+    <w:lvl w:ilvl="6" w:tplc="041B0001" w:tentative="1">
+      <w:start w:val="1"/>
+      <w:numFmt w:val="bullet"/>
+      <w:lvlText w:val=""/>
+      <w:lvlJc w:val="left"/>
+      <w:pPr>
+        <w:ind w:left="5388" w:hanging="360"/>
+      </w:pPr>
+      <w:rPr>
+        <w:rFonts w:ascii="Symbol" w:hAnsi="Symbol" w:hint="default"/>
+      </w:rPr>
+    </w:lvl>
+    <w:lvl w:ilvl="7" w:tplc="041B0003" w:tentative="1">
+      <w:start w:val="1"/>
+      <w:numFmt w:val="bullet"/>
+      <w:lvlText w:val="o"/>
+      <w:lvlJc w:val="left"/>
+      <w:pPr>
+        <w:ind w:left="6108" w:hanging="360"/>
+      </w:pPr>
+      <w:rPr>
+        <w:rFonts w:ascii="Courier New" w:hAnsi="Courier New" w:cs="Courier New" w:hint="default"/>
+      </w:rPr>
+    </w:lvl>
+    <w:lvl w:ilvl="8" w:tplc="041B0005" w:tentative="1">
+      <w:start w:val="1"/>
+      <w:numFmt w:val="bullet"/>
+      <w:lvlText w:val=""/>
+      <w:lvlJc w:val="left"/>
+      <w:pPr>
+        <w:ind w:left="6828" w:hanging="360"/>
+      </w:pPr>
+      <w:rPr>
+        <w:rFonts w:ascii="Wingdings" w:hAnsi="Wingdings" w:hint="default"/>
+      </w:rPr>
+    </w:lvl>
+  </w:abstractNum>
+  <w:abstractNum w:abstractNumId="5" w15:restartNumberingAfterBreak="0">
+    <w:nsid w:val="32D14B49"/>
+    <w:multiLevelType w:val="hybridMultilevel"/>
+    <w:tmpl w:val="D26C304A"/>
+    <w:lvl w:ilvl="0" w:tplc="041B0001">
+      <w:start w:val="1"/>
+      <w:numFmt w:val="bullet"/>
+      <w:lvlText w:val=""/>
+      <w:lvlJc w:val="left"/>
+      <w:pPr>
+        <w:ind w:left="1068" w:hanging="360"/>
+      </w:pPr>
+      <w:rPr>
+        <w:rFonts w:ascii="Symbol" w:hAnsi="Symbol" w:hint="default"/>
+      </w:rPr>
+    </w:lvl>
+    <w:lvl w:ilvl="1" w:tplc="041B0003" w:tentative="1">
+      <w:start w:val="1"/>
+      <w:numFmt w:val="bullet"/>
+      <w:lvlText w:val="o"/>
+      <w:lvlJc w:val="left"/>
+      <w:pPr>
+        <w:ind w:left="1788" w:hanging="360"/>
+      </w:pPr>
+      <w:rPr>
+        <w:rFonts w:ascii="Courier New" w:hAnsi="Courier New" w:cs="Courier New" w:hint="default"/>
+      </w:rPr>
+    </w:lvl>
+    <w:lvl w:ilvl="2" w:tplc="041B0005" w:tentative="1">
+      <w:start w:val="1"/>
+      <w:numFmt w:val="bullet"/>
+      <w:lvlText w:val=""/>
+      <w:lvlJc w:val="left"/>
+      <w:pPr>
+        <w:ind w:left="2508" w:hanging="360"/>
+      </w:pPr>
+      <w:rPr>
+        <w:rFonts w:ascii="Wingdings" w:hAnsi="Wingdings" w:hint="default"/>
+      </w:rPr>
+    </w:lvl>
+    <w:lvl w:ilvl="3" w:tplc="041B0001" w:tentative="1">
+      <w:start w:val="1"/>
+      <w:numFmt w:val="bullet"/>
+      <w:lvlText w:val=""/>
+      <w:lvlJc w:val="left"/>
+      <w:pPr>
+        <w:ind w:left="3228" w:hanging="360"/>
+      </w:pPr>
+      <w:rPr>
+        <w:rFonts w:ascii="Symbol" w:hAnsi="Symbol" w:hint="default"/>
+      </w:rPr>
+    </w:lvl>
+    <w:lvl w:ilvl="4" w:tplc="041B0003" w:tentative="1">
+      <w:start w:val="1"/>
+      <w:numFmt w:val="bullet"/>
+      <w:lvlText w:val="o"/>
+      <w:lvlJc w:val="left"/>
+      <w:pPr>
+        <w:ind w:left="3948" w:hanging="360"/>
+      </w:pPr>
+      <w:rPr>
+        <w:rFonts w:ascii="Courier New" w:hAnsi="Courier New" w:cs="Courier New" w:hint="default"/>
+      </w:rPr>
+    </w:lvl>
+    <w:lvl w:ilvl="5" w:tplc="041B0005" w:tentative="1">
+      <w:start w:val="1"/>
+      <w:numFmt w:val="bullet"/>
+      <w:lvlText w:val=""/>
+      <w:lvlJc w:val="left"/>
+      <w:pPr>
+        <w:ind w:left="4668" w:hanging="360"/>
+      </w:pPr>
+      <w:rPr>
+        <w:rFonts w:ascii="Wingdings" w:hAnsi="Wingdings" w:hint="default"/>
+      </w:rPr>
+    </w:lvl>
+    <w:lvl w:ilvl="6" w:tplc="041B0001" w:tentative="1">
+      <w:start w:val="1"/>
+      <w:numFmt w:val="bullet"/>
+      <w:lvlText w:val=""/>
+      <w:lvlJc w:val="left"/>
+      <w:pPr>
+        <w:ind w:left="5388" w:hanging="360"/>
+      </w:pPr>
+      <w:rPr>
+        <w:rFonts w:ascii="Symbol" w:hAnsi="Symbol" w:hint="default"/>
+      </w:rPr>
+    </w:lvl>
+    <w:lvl w:ilvl="7" w:tplc="041B0003" w:tentative="1">
+      <w:start w:val="1"/>
+      <w:numFmt w:val="bullet"/>
+      <w:lvlText w:val="o"/>
+      <w:lvlJc w:val="left"/>
+      <w:pPr>
+        <w:ind w:left="6108" w:hanging="360"/>
+      </w:pPr>
+      <w:rPr>
+        <w:rFonts w:ascii="Courier New" w:hAnsi="Courier New" w:cs="Courier New" w:hint="default"/>
+      </w:rPr>
+    </w:lvl>
+    <w:lvl w:ilvl="8" w:tplc="041B0005" w:tentative="1">
+      <w:start w:val="1"/>
+      <w:numFmt w:val="bullet"/>
+      <w:lvlText w:val=""/>
+      <w:lvlJc w:val="left"/>
+      <w:pPr>
+        <w:ind w:left="6828" w:hanging="360"/>
+      </w:pPr>
+      <w:rPr>
+        <w:rFonts w:ascii="Wingdings" w:hAnsi="Wingdings" w:hint="default"/>
+      </w:rPr>
+    </w:lvl>
+  </w:abstractNum>
+  <w:abstractNum w:abstractNumId="6" w15:restartNumberingAfterBreak="0">
     <w:nsid w:val="38AD135F"/>
     <w:multiLevelType w:val="multilevel"/>
     <w:tmpl w:val="3C8AEC46"/>
@@ -1651,13 +2847,141 @@
       </w:rPr>
     </w:lvl>
   </w:abstractNum>
+  <w:abstractNum w:abstractNumId="7" w15:restartNumberingAfterBreak="0">
+    <w:nsid w:val="77067CAA"/>
+    <w:multiLevelType w:val="hybridMultilevel"/>
+    <w:tmpl w:val="C53AD6DE"/>
+    <w:lvl w:ilvl="0" w:tplc="041B0001">
+      <w:start w:val="1"/>
+      <w:numFmt w:val="bullet"/>
+      <w:lvlText w:val=""/>
+      <w:lvlJc w:val="left"/>
+      <w:pPr>
+        <w:ind w:left="1425" w:hanging="360"/>
+      </w:pPr>
+      <w:rPr>
+        <w:rFonts w:ascii="Symbol" w:hAnsi="Symbol" w:hint="default"/>
+      </w:rPr>
+    </w:lvl>
+    <w:lvl w:ilvl="1" w:tplc="041B0003" w:tentative="1">
+      <w:start w:val="1"/>
+      <w:numFmt w:val="bullet"/>
+      <w:lvlText w:val="o"/>
+      <w:lvlJc w:val="left"/>
+      <w:pPr>
+        <w:ind w:left="2145" w:hanging="360"/>
+      </w:pPr>
+      <w:rPr>
+        <w:rFonts w:ascii="Courier New" w:hAnsi="Courier New" w:cs="Courier New" w:hint="default"/>
+      </w:rPr>
+    </w:lvl>
+    <w:lvl w:ilvl="2" w:tplc="041B0005" w:tentative="1">
+      <w:start w:val="1"/>
+      <w:numFmt w:val="bullet"/>
+      <w:lvlText w:val=""/>
+      <w:lvlJc w:val="left"/>
+      <w:pPr>
+        <w:ind w:left="2865" w:hanging="360"/>
+      </w:pPr>
+      <w:rPr>
+        <w:rFonts w:ascii="Wingdings" w:hAnsi="Wingdings" w:hint="default"/>
+      </w:rPr>
+    </w:lvl>
+    <w:lvl w:ilvl="3" w:tplc="041B0001" w:tentative="1">
+      <w:start w:val="1"/>
+      <w:numFmt w:val="bullet"/>
+      <w:lvlText w:val=""/>
+      <w:lvlJc w:val="left"/>
+      <w:pPr>
+        <w:ind w:left="3585" w:hanging="360"/>
+      </w:pPr>
+      <w:rPr>
+        <w:rFonts w:ascii="Symbol" w:hAnsi="Symbol" w:hint="default"/>
+      </w:rPr>
+    </w:lvl>
+    <w:lvl w:ilvl="4" w:tplc="041B0003" w:tentative="1">
+      <w:start w:val="1"/>
+      <w:numFmt w:val="bullet"/>
+      <w:lvlText w:val="o"/>
+      <w:lvlJc w:val="left"/>
+      <w:pPr>
+        <w:ind w:left="4305" w:hanging="360"/>
+      </w:pPr>
+      <w:rPr>
+        <w:rFonts w:ascii="Courier New" w:hAnsi="Courier New" w:cs="Courier New" w:hint="default"/>
+      </w:rPr>
+    </w:lvl>
+    <w:lvl w:ilvl="5" w:tplc="041B0005" w:tentative="1">
+      <w:start w:val="1"/>
+      <w:numFmt w:val="bullet"/>
+      <w:lvlText w:val=""/>
+      <w:lvlJc w:val="left"/>
+      <w:pPr>
+        <w:ind w:left="5025" w:hanging="360"/>
+      </w:pPr>
+      <w:rPr>
+        <w:rFonts w:ascii="Wingdings" w:hAnsi="Wingdings" w:hint="default"/>
+      </w:rPr>
+    </w:lvl>
+    <w:lvl w:ilvl="6" w:tplc="041B0001" w:tentative="1">
+      <w:start w:val="1"/>
+      <w:numFmt w:val="bullet"/>
+      <w:lvlText w:val=""/>
+      <w:lvlJc w:val="left"/>
+      <w:pPr>
+        <w:ind w:left="5745" w:hanging="360"/>
+      </w:pPr>
+      <w:rPr>
+        <w:rFonts w:ascii="Symbol" w:hAnsi="Symbol" w:hint="default"/>
+      </w:rPr>
+    </w:lvl>
+    <w:lvl w:ilvl="7" w:tplc="041B0003" w:tentative="1">
+      <w:start w:val="1"/>
+      <w:numFmt w:val="bullet"/>
+      <w:lvlText w:val="o"/>
+      <w:lvlJc w:val="left"/>
+      <w:pPr>
+        <w:ind w:left="6465" w:hanging="360"/>
+      </w:pPr>
+      <w:rPr>
+        <w:rFonts w:ascii="Courier New" w:hAnsi="Courier New" w:cs="Courier New" w:hint="default"/>
+      </w:rPr>
+    </w:lvl>
+    <w:lvl w:ilvl="8" w:tplc="041B0005" w:tentative="1">
+      <w:start w:val="1"/>
+      <w:numFmt w:val="bullet"/>
+      <w:lvlText w:val=""/>
+      <w:lvlJc w:val="left"/>
+      <w:pPr>
+        <w:ind w:left="7185" w:hanging="360"/>
+      </w:pPr>
+      <w:rPr>
+        <w:rFonts w:ascii="Wingdings" w:hAnsi="Wingdings" w:hint="default"/>
+      </w:rPr>
+    </w:lvl>
+  </w:abstractNum>
   <w:num w:numId="1">
+    <w:abstractNumId w:val="6"/>
+  </w:num>
+  <w:num w:numId="2">
+    <w:abstractNumId w:val="3"/>
+  </w:num>
+  <w:num w:numId="3">
+    <w:abstractNumId w:val="1"/>
+  </w:num>
+  <w:num w:numId="4">
     <w:abstractNumId w:val="2"/>
   </w:num>
-  <w:num w:numId="2">
-    <w:abstractNumId w:val="1"/>
+  <w:num w:numId="5">
+    <w:abstractNumId w:val="5"/>
   </w:num>
-  <w:num w:numId="3">
+  <w:num w:numId="6">
+    <w:abstractNumId w:val="4"/>
+  </w:num>
+  <w:num w:numId="7">
+    <w:abstractNumId w:val="7"/>
+  </w:num>
+  <w:num w:numId="8">
     <w:abstractNumId w:val="0"/>
   </w:num>
 </w:numbering>

</xml_diff>

<commit_message>
male zmeny v dokumentacii
</commit_message>
<xml_diff>
--- a/docs/dokumentacia.docx
+++ b/docs/dokumentacia.docx
@@ -420,7 +420,7 @@
           <w:numId w:val="0"/>
         </w:numPr>
       </w:pPr>
-      <w:bookmarkStart w:id="1" w:name="_Toc71673219"/>
+      <w:bookmarkStart w:id="1" w:name="_Toc72012983"/>
       <w:r>
         <w:lastRenderedPageBreak/>
         <w:t>Obsah</w:t>
@@ -475,7 +475,7 @@
           <w:r>
             <w:fldChar w:fldCharType="separate"/>
           </w:r>
-          <w:hyperlink w:anchor="_Toc71673219" w:history="1">
+          <w:hyperlink w:anchor="_Toc72012983" w:history="1">
             <w:r>
               <w:rPr>
                 <w:rStyle w:val="Hypertextovprepojenie"/>
@@ -502,7 +502,7 @@
                 <w:noProof/>
                 <w:webHidden/>
               </w:rPr>
-              <w:instrText xml:space="preserve"> PAGEREF _Toc71673219 \h </w:instrText>
+              <w:instrText xml:space="preserve"> PAGEREF _Toc72012983 \h </w:instrText>
             </w:r>
             <w:r>
               <w:rPr>
@@ -547,7 +547,7 @@
               <w:lang w:eastAsia="sk-SK"/>
             </w:rPr>
           </w:pPr>
-          <w:hyperlink w:anchor="_Toc71673220" w:history="1">
+          <w:hyperlink w:anchor="_Toc72012984" w:history="1">
             <w:r>
               <w:rPr>
                 <w:rStyle w:val="Hypertextovprepojenie"/>
@@ -590,7 +590,7 @@
                 <w:noProof/>
                 <w:webHidden/>
               </w:rPr>
-              <w:instrText xml:space="preserve"> PAGEREF _Toc71673220 \h </w:instrText>
+              <w:instrText xml:space="preserve"> PAGEREF _Toc72012984 \h </w:instrText>
             </w:r>
             <w:r>
               <w:rPr>
@@ -635,7 +635,7 @@
               <w:lang w:eastAsia="sk-SK"/>
             </w:rPr>
           </w:pPr>
-          <w:hyperlink w:anchor="_Toc71673221" w:history="1">
+          <w:hyperlink w:anchor="_Toc72012985" w:history="1">
             <w:r>
               <w:rPr>
                 <w:rStyle w:val="Hypertextovprepojenie"/>
@@ -678,7 +678,7 @@
                 <w:noProof/>
                 <w:webHidden/>
               </w:rPr>
-              <w:instrText xml:space="preserve"> PAGEREF _Toc71673221 \h </w:instrText>
+              <w:instrText xml:space="preserve"> PAGEREF _Toc72012985 \h </w:instrText>
             </w:r>
             <w:r>
               <w:rPr>
@@ -723,7 +723,7 @@
               <w:lang w:eastAsia="sk-SK"/>
             </w:rPr>
           </w:pPr>
-          <w:hyperlink w:anchor="_Toc71673222" w:history="1">
+          <w:hyperlink w:anchor="_Toc72012986" w:history="1">
             <w:r>
               <w:rPr>
                 <w:rStyle w:val="Hypertextovprepojenie"/>
@@ -766,7 +766,7 @@
                 <w:noProof/>
                 <w:webHidden/>
               </w:rPr>
-              <w:instrText xml:space="preserve"> PAGEREF _Toc71673222 \h </w:instrText>
+              <w:instrText xml:space="preserve"> PAGEREF _Toc72012986 \h </w:instrText>
             </w:r>
             <w:r>
               <w:rPr>
@@ -811,7 +811,7 @@
               <w:lang w:eastAsia="sk-SK"/>
             </w:rPr>
           </w:pPr>
-          <w:hyperlink w:anchor="_Toc71673223" w:history="1">
+          <w:hyperlink w:anchor="_Toc72012987" w:history="1">
             <w:r>
               <w:rPr>
                 <w:rStyle w:val="Hypertextovprepojenie"/>
@@ -854,7 +854,7 @@
                 <w:noProof/>
                 <w:webHidden/>
               </w:rPr>
-              <w:instrText xml:space="preserve"> PAGEREF _Toc71673223 \h </w:instrText>
+              <w:instrText xml:space="preserve"> PAGEREF _Toc72012987 \h </w:instrText>
             </w:r>
             <w:r>
               <w:rPr>
@@ -899,7 +899,7 @@
               <w:lang w:eastAsia="sk-SK"/>
             </w:rPr>
           </w:pPr>
-          <w:hyperlink w:anchor="_Toc71673224" w:history="1">
+          <w:hyperlink w:anchor="_Toc72012988" w:history="1">
             <w:r>
               <w:rPr>
                 <w:rStyle w:val="Hypertextovprepojenie"/>
@@ -942,7 +942,7 @@
                 <w:noProof/>
                 <w:webHidden/>
               </w:rPr>
-              <w:instrText xml:space="preserve"> PAGEREF _Toc71673224 \h </w:instrText>
+              <w:instrText xml:space="preserve"> PAGEREF _Toc72012988 \h </w:instrText>
             </w:r>
             <w:r>
               <w:rPr>
@@ -987,7 +987,7 @@
               <w:lang w:eastAsia="sk-SK"/>
             </w:rPr>
           </w:pPr>
-          <w:hyperlink w:anchor="_Toc71673225" w:history="1">
+          <w:hyperlink w:anchor="_Toc72012989" w:history="1">
             <w:r>
               <w:rPr>
                 <w:rStyle w:val="Hypertextovprepojenie"/>
@@ -1030,7 +1030,7 @@
                 <w:noProof/>
                 <w:webHidden/>
               </w:rPr>
-              <w:instrText xml:space="preserve"> PAGEREF _Toc71673225 \h </w:instrText>
+              <w:instrText xml:space="preserve"> PAGEREF _Toc72012989 \h </w:instrText>
             </w:r>
             <w:r>
               <w:rPr>
@@ -1075,7 +1075,7 @@
               <w:lang w:eastAsia="sk-SK"/>
             </w:rPr>
           </w:pPr>
-          <w:hyperlink w:anchor="_Toc71673226" w:history="1">
+          <w:hyperlink w:anchor="_Toc72012990" w:history="1">
             <w:r>
               <w:rPr>
                 <w:rStyle w:val="Hypertextovprepojenie"/>
@@ -1118,7 +1118,7 @@
                 <w:noProof/>
                 <w:webHidden/>
               </w:rPr>
-              <w:instrText xml:space="preserve"> PAGEREF _Toc71673226 \h </w:instrText>
+              <w:instrText xml:space="preserve"> PAGEREF _Toc72012990 \h </w:instrText>
             </w:r>
             <w:r>
               <w:rPr>
@@ -1163,7 +1163,7 @@
               <w:lang w:eastAsia="sk-SK"/>
             </w:rPr>
           </w:pPr>
-          <w:hyperlink w:anchor="_Toc71673227" w:history="1">
+          <w:hyperlink w:anchor="_Toc72012991" w:history="1">
             <w:r>
               <w:rPr>
                 <w:rStyle w:val="Hypertextovprepojenie"/>
@@ -1206,7 +1206,7 @@
                 <w:noProof/>
                 <w:webHidden/>
               </w:rPr>
-              <w:instrText xml:space="preserve"> PAGEREF _Toc71673227 \h </w:instrText>
+              <w:instrText xml:space="preserve"> PAGEREF _Toc72012991 \h </w:instrText>
             </w:r>
             <w:r>
               <w:rPr>
@@ -1251,7 +1251,7 @@
               <w:lang w:eastAsia="sk-SK"/>
             </w:rPr>
           </w:pPr>
-          <w:hyperlink w:anchor="_Toc71673228" w:history="1">
+          <w:hyperlink w:anchor="_Toc72012992" w:history="1">
             <w:r>
               <w:rPr>
                 <w:rStyle w:val="Hypertextovprepojenie"/>
@@ -1294,7 +1294,7 @@
                 <w:noProof/>
                 <w:webHidden/>
               </w:rPr>
-              <w:instrText xml:space="preserve"> PAGEREF _Toc71673228 \h </w:instrText>
+              <w:instrText xml:space="preserve"> PAGEREF _Toc72012992 \h </w:instrText>
             </w:r>
             <w:r>
               <w:rPr>
@@ -1339,7 +1339,7 @@
               <w:lang w:eastAsia="sk-SK"/>
             </w:rPr>
           </w:pPr>
-          <w:hyperlink w:anchor="_Toc71673229" w:history="1">
+          <w:hyperlink w:anchor="_Toc72012993" w:history="1">
             <w:r>
               <w:rPr>
                 <w:rStyle w:val="Hypertextovprepojenie"/>
@@ -1382,7 +1382,7 @@
                 <w:noProof/>
                 <w:webHidden/>
               </w:rPr>
-              <w:instrText xml:space="preserve"> PAGEREF _Toc71673229 \h </w:instrText>
+              <w:instrText xml:space="preserve"> PAGEREF _Toc72012993 \h </w:instrText>
             </w:r>
             <w:r>
               <w:rPr>
@@ -1427,7 +1427,7 @@
               <w:lang w:eastAsia="sk-SK"/>
             </w:rPr>
           </w:pPr>
-          <w:hyperlink w:anchor="_Toc71673230" w:history="1">
+          <w:hyperlink w:anchor="_Toc72012994" w:history="1">
             <w:r>
               <w:rPr>
                 <w:rStyle w:val="Hypertextovprepojenie"/>
@@ -1470,7 +1470,7 @@
                 <w:noProof/>
                 <w:webHidden/>
               </w:rPr>
-              <w:instrText xml:space="preserve"> PAGEREF _Toc71673230 \h </w:instrText>
+              <w:instrText xml:space="preserve"> PAGEREF _Toc72012994 \h </w:instrText>
             </w:r>
             <w:r>
               <w:rPr>
@@ -1515,7 +1515,7 @@
               <w:lang w:eastAsia="sk-SK"/>
             </w:rPr>
           </w:pPr>
-          <w:hyperlink w:anchor="_Toc71673231" w:history="1">
+          <w:hyperlink w:anchor="_Toc72012995" w:history="1">
             <w:r>
               <w:rPr>
                 <w:rStyle w:val="Hypertextovprepojenie"/>
@@ -1558,7 +1558,7 @@
                 <w:noProof/>
                 <w:webHidden/>
               </w:rPr>
-              <w:instrText xml:space="preserve"> PAGEREF _Toc71673231 \h </w:instrText>
+              <w:instrText xml:space="preserve"> PAGEREF _Toc72012995 \h </w:instrText>
             </w:r>
             <w:r>
               <w:rPr>
@@ -1603,7 +1603,7 @@
               <w:lang w:eastAsia="sk-SK"/>
             </w:rPr>
           </w:pPr>
-          <w:hyperlink w:anchor="_Toc71673232" w:history="1">
+          <w:hyperlink w:anchor="_Toc72012996" w:history="1">
             <w:r>
               <w:rPr>
                 <w:rStyle w:val="Hypertextovprepojenie"/>
@@ -1646,7 +1646,7 @@
                 <w:noProof/>
                 <w:webHidden/>
               </w:rPr>
-              <w:instrText xml:space="preserve"> PAGEREF _Toc71673232 \h </w:instrText>
+              <w:instrText xml:space="preserve"> PAGEREF _Toc72012996 \h </w:instrText>
             </w:r>
             <w:r>
               <w:rPr>
@@ -1691,7 +1691,7 @@
               <w:lang w:eastAsia="sk-SK"/>
             </w:rPr>
           </w:pPr>
-          <w:hyperlink w:anchor="_Toc71673233" w:history="1">
+          <w:hyperlink w:anchor="_Toc72012997" w:history="1">
             <w:r>
               <w:rPr>
                 <w:rStyle w:val="Hypertextovprepojenie"/>
@@ -1734,7 +1734,7 @@
                 <w:noProof/>
                 <w:webHidden/>
               </w:rPr>
-              <w:instrText xml:space="preserve"> PAGEREF _Toc71673233 \h </w:instrText>
+              <w:instrText xml:space="preserve"> PAGEREF _Toc72012997 \h </w:instrText>
             </w:r>
             <w:r>
               <w:rPr>
@@ -1779,7 +1779,7 @@
               <w:lang w:eastAsia="sk-SK"/>
             </w:rPr>
           </w:pPr>
-          <w:hyperlink w:anchor="_Toc71673234" w:history="1">
+          <w:hyperlink w:anchor="_Toc72012998" w:history="1">
             <w:r>
               <w:rPr>
                 <w:rStyle w:val="Hypertextovprepojenie"/>
@@ -1822,7 +1822,7 @@
                 <w:noProof/>
                 <w:webHidden/>
               </w:rPr>
-              <w:instrText xml:space="preserve"> PAGEREF _Toc71673234 \h </w:instrText>
+              <w:instrText xml:space="preserve"> PAGEREF _Toc72012998 \h </w:instrText>
             </w:r>
             <w:r>
               <w:rPr>
@@ -1867,7 +1867,7 @@
               <w:lang w:eastAsia="sk-SK"/>
             </w:rPr>
           </w:pPr>
-          <w:hyperlink w:anchor="_Toc71673235" w:history="1">
+          <w:hyperlink w:anchor="_Toc72012999" w:history="1">
             <w:r>
               <w:rPr>
                 <w:rStyle w:val="Hypertextovprepojenie"/>
@@ -1910,7 +1910,7 @@
                 <w:noProof/>
                 <w:webHidden/>
               </w:rPr>
-              <w:instrText xml:space="preserve"> PAGEREF _Toc71673235 \h </w:instrText>
+              <w:instrText xml:space="preserve"> PAGEREF _Toc72012999 \h </w:instrText>
             </w:r>
             <w:r>
               <w:rPr>
@@ -1955,7 +1955,7 @@
               <w:lang w:eastAsia="sk-SK"/>
             </w:rPr>
           </w:pPr>
-          <w:hyperlink w:anchor="_Toc71673236" w:history="1">
+          <w:hyperlink w:anchor="_Toc72013000" w:history="1">
             <w:r>
               <w:rPr>
                 <w:rStyle w:val="Hypertextovprepojenie"/>
@@ -1998,7 +1998,7 @@
                 <w:noProof/>
                 <w:webHidden/>
               </w:rPr>
-              <w:instrText xml:space="preserve"> PAGEREF _Toc71673236 \h </w:instrText>
+              <w:instrText xml:space="preserve"> PAGEREF _Toc72013000 \h </w:instrText>
             </w:r>
             <w:r>
               <w:rPr>
@@ -2043,7 +2043,7 @@
               <w:lang w:eastAsia="sk-SK"/>
             </w:rPr>
           </w:pPr>
-          <w:hyperlink w:anchor="_Toc71673237" w:history="1">
+          <w:hyperlink w:anchor="_Toc72013001" w:history="1">
             <w:r>
               <w:rPr>
                 <w:rStyle w:val="Hypertextovprepojenie"/>
@@ -2086,7 +2086,7 @@
                 <w:noProof/>
                 <w:webHidden/>
               </w:rPr>
-              <w:instrText xml:space="preserve"> PAGEREF _Toc71673237 \h </w:instrText>
+              <w:instrText xml:space="preserve"> PAGEREF _Toc72013001 \h </w:instrText>
             </w:r>
             <w:r>
               <w:rPr>
@@ -2131,7 +2131,7 @@
               <w:lang w:eastAsia="sk-SK"/>
             </w:rPr>
           </w:pPr>
-          <w:hyperlink w:anchor="_Toc71673238" w:history="1">
+          <w:hyperlink w:anchor="_Toc72013002" w:history="1">
             <w:r>
               <w:rPr>
                 <w:rStyle w:val="Hypertextovprepojenie"/>
@@ -2174,7 +2174,7 @@
                 <w:noProof/>
                 <w:webHidden/>
               </w:rPr>
-              <w:instrText xml:space="preserve"> PAGEREF _Toc71673238 \h </w:instrText>
+              <w:instrText xml:space="preserve"> PAGEREF _Toc72013002 \h </w:instrText>
             </w:r>
             <w:r>
               <w:rPr>
@@ -2219,7 +2219,7 @@
               <w:lang w:eastAsia="sk-SK"/>
             </w:rPr>
           </w:pPr>
-          <w:hyperlink w:anchor="_Toc71673239" w:history="1">
+          <w:hyperlink w:anchor="_Toc72013003" w:history="1">
             <w:r>
               <w:rPr>
                 <w:rStyle w:val="Hypertextovprepojenie"/>
@@ -2262,7 +2262,7 @@
                 <w:noProof/>
                 <w:webHidden/>
               </w:rPr>
-              <w:instrText xml:space="preserve"> PAGEREF _Toc71673239 \h </w:instrText>
+              <w:instrText xml:space="preserve"> PAGEREF _Toc72013003 \h </w:instrText>
             </w:r>
             <w:r>
               <w:rPr>
@@ -2338,7 +2338,7 @@
       <w:pPr>
         <w:pStyle w:val="Nadpis1"/>
       </w:pPr>
-      <w:bookmarkStart w:id="2" w:name="_Toc71673220"/>
+      <w:bookmarkStart w:id="2" w:name="_Toc72012984"/>
       <w:r>
         <w:lastRenderedPageBreak/>
         <w:t>Rámcové zadanie</w:t>
@@ -2363,7 +2363,7 @@
         <w:ind w:firstLine="708"/>
       </w:pPr>
       <w:r>
-        <w:t>Autor musí najprv knihu napísať – dostane nápad, napíše ju, vymyslí názov a určí žáner knihy. Potom dá svoju knihu vydavateľstvu.</w:t>
+        <w:t>Autor musí najprv knihu napísať – dostane nápad, napíše ju, vymyslí názov. Potom dá svoju knihu vydavateľstvu.</w:t>
       </w:r>
     </w:p>
     <w:p>
@@ -2381,7 +2381,55 @@
         <w:t>a korektor opravujúci chyby v knihe. Manažér navrhne cenu knihy</w:t>
       </w:r>
       <w:r>
-        <w:t xml:space="preserve"> a nakoniec distribútor povie koľko kníh sa má vytlačiť a rozdelí medzi odoberateľov. Po tomto procese sa knihy dajú na tlač, kde sa vytlačia strany, pripevnia sa k väzbe a pošlú sa odoberateľom.</w:t>
+        <w:t>, zistí aký dopyt je po knihe</w:t>
+      </w:r>
+      <w:r>
+        <w:t xml:space="preserve"> a nakoniec distribútor povie koľko kníh sa má vytlačiť</w:t>
+      </w:r>
+      <w:r>
+        <w:t xml:space="preserve">. V tomto </w:t>
+      </w:r>
+      <w:r>
+        <w:t xml:space="preserve">procese sa knihy dajú na tlač, kde </w:t>
+      </w:r>
+      <w:r>
+        <w:t>sa text</w:t>
+      </w:r>
+      <w:r>
+        <w:t xml:space="preserve"> pripevn</w:t>
+      </w:r>
+      <w:r>
+        <w:t>í</w:t>
+      </w:r>
+      <w:r>
+        <w:t xml:space="preserve"> k</w:t>
+      </w:r>
+      <w:r>
+        <w:t> </w:t>
+      </w:r>
+      <w:r>
+        <w:t>väzbe</w:t>
+      </w:r>
+      <w:r>
+        <w:t>. Potom distribútor</w:t>
+      </w:r>
+      <w:r>
+        <w:t xml:space="preserve"> rozdelí knihy a</w:t>
+      </w:r>
+      <w:r>
+        <w:t> pošl</w:t>
+      </w:r>
+      <w:r>
+        <w:t>e</w:t>
+      </w:r>
+      <w:r>
+        <w:t xml:space="preserve"> </w:t>
+      </w:r>
+      <w:r>
+        <w:t>ich</w:t>
+      </w:r>
+      <w:r>
+        <w:t xml:space="preserve"> odoberateľom.</w:t>
       </w:r>
     </w:p>
     <w:p>
@@ -2413,14 +2461,17 @@
       <w:r>
         <w:t>.</w:t>
       </w:r>
-    </w:p>
-    <w:p>
-      <w:pPr>
-        <w:spacing w:line="360" w:lineRule="auto"/>
-        <w:ind w:firstLine="708"/>
-      </w:pPr>
-      <w:r>
-        <w:t>Zákazník môže nájsť knihu v predajni, vidieť informácie o knihe.</w:t>
+      <w:r>
+        <w:t xml:space="preserve"> </w:t>
+      </w:r>
+      <w:r>
+        <w:t xml:space="preserve">Zákazník môže </w:t>
+      </w:r>
+      <w:r>
+        <w:t>dať knihy do košíka, ktoré mu následne predajca predá</w:t>
+      </w:r>
+      <w:r>
+        <w:t>.</w:t>
       </w:r>
     </w:p>
     <w:p>
@@ -2436,7 +2487,7 @@
       <w:pPr>
         <w:pStyle w:val="Nadpis1"/>
       </w:pPr>
-      <w:bookmarkStart w:id="3" w:name="_Toc71673221"/>
+      <w:bookmarkStart w:id="3" w:name="_Toc72012985"/>
       <w:r>
         <w:lastRenderedPageBreak/>
         <w:t>Štruktúra</w:t>
@@ -2454,10 +2505,10 @@
           <w:noProof/>
         </w:rPr>
         <w:drawing>
-          <wp:inline distT="0" distB="0" distL="0" distR="0" wp14:anchorId="75DFB7DB" wp14:editId="1207E1FE">
-            <wp:extent cx="5758180" cy="8064230"/>
-            <wp:effectExtent l="0" t="0" r="0" b="0"/>
-            <wp:docPr id="4" name="Obrázok 4"/>
+          <wp:inline distT="0" distB="0" distL="0" distR="0" wp14:anchorId="701C3269" wp14:editId="7800B960">
+            <wp:extent cx="6182139" cy="8935085"/>
+            <wp:effectExtent l="0" t="0" r="9525" b="0"/>
+            <wp:docPr id="95" name="Obrázok 95"/>
             <wp:cNvGraphicFramePr>
               <a:graphicFrameLocks xmlns:a="http://schemas.openxmlformats.org/drawingml/2006/main" noChangeAspect="1"/>
             </wp:cNvGraphicFramePr>
@@ -2465,7 +2516,7 @@
               <a:graphicData uri="http://schemas.openxmlformats.org/drawingml/2006/picture">
                 <pic:pic xmlns:pic="http://schemas.openxmlformats.org/drawingml/2006/picture">
                   <pic:nvPicPr>
-                    <pic:cNvPr id="0" name="Picture 1"/>
+                    <pic:cNvPr id="0" name="Picture 6"/>
                     <pic:cNvPicPr>
                       <a:picLocks noChangeAspect="1" noChangeArrowheads="1"/>
                     </pic:cNvPicPr>
@@ -2486,7 +2537,7 @@
                   <pic:spPr bwMode="auto">
                     <a:xfrm>
                       <a:off x="0" y="0"/>
-                      <a:ext cx="5777108" cy="8090738"/>
+                      <a:ext cx="6192395" cy="8949908"/>
                     </a:xfrm>
                     <a:prstGeom prst="rect">
                       <a:avLst/>
@@ -2507,7 +2558,7 @@
       <w:pPr>
         <w:pStyle w:val="Nadpis1"/>
       </w:pPr>
-      <w:bookmarkStart w:id="4" w:name="_Toc71673222"/>
+      <w:bookmarkStart w:id="4" w:name="_Toc72012986"/>
       <w:r>
         <w:lastRenderedPageBreak/>
         <w:t>Kritéria</w:t>
@@ -2521,7 +2572,7 @@
       <w:r>
         <w:t xml:space="preserve"> </w:t>
       </w:r>
-      <w:bookmarkStart w:id="5" w:name="_Toc71673223"/>
+      <w:bookmarkStart w:id="5" w:name="_Toc72012987"/>
       <w:r>
         <w:t xml:space="preserve">Hlavné </w:t>
       </w:r>
@@ -2534,7 +2585,7 @@
       <w:pPr>
         <w:pStyle w:val="Nadpis3"/>
       </w:pPr>
-      <w:bookmarkStart w:id="6" w:name="_Toc71673224"/>
+      <w:bookmarkStart w:id="6" w:name="_Toc72012988"/>
       <w:r>
         <w:t>Náplň zadania</w:t>
       </w:r>
@@ -2668,7 +2719,7 @@
       <w:pPr>
         <w:pStyle w:val="Nadpis3"/>
       </w:pPr>
-      <w:bookmarkStart w:id="7" w:name="_Toc71673225"/>
+      <w:bookmarkStart w:id="7" w:name="_Toc72012989"/>
       <w:r>
         <w:t>Prvá hierarchia</w:t>
       </w:r>
@@ -2784,14 +2835,6 @@
       <w:r>
         <w:t>.</w:t>
       </w:r>
-    </w:p>
-    <w:p>
-      <w:pPr>
-        <w:spacing w:line="360" w:lineRule="auto"/>
-        <w:rPr>
-          <w:lang w:val="en-US"/>
-        </w:rPr>
-      </w:pPr>
     </w:p>
     <w:p>
       <w:pPr>
@@ -2803,10 +2846,10 @@
         </w:rPr>
         <w:lastRenderedPageBreak/>
         <w:drawing>
-          <wp:inline distT="0" distB="0" distL="0" distR="0" wp14:anchorId="30238264" wp14:editId="4999933D">
-            <wp:extent cx="5879077" cy="4000500"/>
-            <wp:effectExtent l="0" t="0" r="7620" b="0"/>
-            <wp:docPr id="43" name="Obrázok 43"/>
+          <wp:inline distT="0" distB="0" distL="0" distR="0" wp14:anchorId="206805C9" wp14:editId="0FDC782B">
+            <wp:extent cx="5755005" cy="3995420"/>
+            <wp:effectExtent l="0" t="0" r="0" b="5080"/>
+            <wp:docPr id="94" name="Obrázok 94"/>
             <wp:cNvGraphicFramePr>
               <a:graphicFrameLocks xmlns:a="http://schemas.openxmlformats.org/drawingml/2006/main" noChangeAspect="1"/>
             </wp:cNvGraphicFramePr>
@@ -2814,7 +2857,7 @@
               <a:graphicData uri="http://schemas.openxmlformats.org/drawingml/2006/picture">
                 <pic:pic xmlns:pic="http://schemas.openxmlformats.org/drawingml/2006/picture">
                   <pic:nvPicPr>
-                    <pic:cNvPr id="0" name="Picture 1"/>
+                    <pic:cNvPr id="0" name="Picture 5"/>
                     <pic:cNvPicPr>
                       <a:picLocks noChangeAspect="1" noChangeArrowheads="1"/>
                     </pic:cNvPicPr>
@@ -2835,7 +2878,7 @@
                   <pic:spPr bwMode="auto">
                     <a:xfrm>
                       <a:off x="0" y="0"/>
-                      <a:ext cx="5900029" cy="4014757"/>
+                      <a:ext cx="5755005" cy="3995420"/>
                     </a:xfrm>
                     <a:prstGeom prst="rect">
                       <a:avLst/>
@@ -3064,6 +3107,7 @@
     <w:p>
       <w:pPr>
         <w:spacing w:before="0"/>
+        <w:ind w:left="708" w:firstLine="708"/>
         <w:jc w:val="left"/>
         <w:rPr>
           <w:b/>
@@ -3075,70 +3119,53 @@
           <w:b/>
           <w:bCs/>
         </w:rPr>
-        <w:br w:type="page"/>
-      </w:r>
-    </w:p>
-    <w:p>
-      <w:pPr>
-        <w:spacing w:line="360" w:lineRule="auto"/>
-        <w:ind w:left="1428"/>
-        <w:rPr>
-          <w:b/>
-          <w:bCs/>
-        </w:rPr>
-      </w:pPr>
-      <w:r>
-        <w:rPr>
-          <w:b/>
-          <w:bCs/>
+        <w:t>Polymorfizmus</w:t>
+      </w:r>
+    </w:p>
+    <w:p>
+      <w:pPr>
+        <w:spacing w:line="360" w:lineRule="auto"/>
+        <w:rPr>
+          <w:color w:val="FF0000"/>
+          <w:lang w:val="en-US"/>
+        </w:rPr>
+      </w:pPr>
+      <w:r>
+        <w:t xml:space="preserve"> Polymorfizmus sa v tejto triede vyskytuje tak, že Používateľ implementuje spôsob akým sa spúšťajú funkcie</w:t>
+      </w:r>
+      <w:r>
+        <w:t xml:space="preserve"> </w:t>
+      </w:r>
+      <w:r>
+        <w:t>pomocou funkcie používateľa cez funkciu spracuj()</w:t>
+      </w:r>
+      <w:r>
+        <w:rPr>
+          <w:lang w:val="en-US"/>
+        </w:rPr>
+        <w:t>:</w:t>
+      </w:r>
+      <w:r>
+        <w:rPr>
+          <w:lang w:val="en-US"/>
+        </w:rPr>
+        <w:t xml:space="preserve"> </w:t>
+      </w:r>
+    </w:p>
+    <w:p>
+      <w:pPr>
+        <w:spacing w:line="360" w:lineRule="auto"/>
+        <w:jc w:val="center"/>
+        <w:rPr>
+          <w:lang w:val="en-US"/>
+        </w:rPr>
+      </w:pPr>
+      <w:r>
+        <w:rPr>
+          <w:noProof/>
+          <w:lang w:val="en-US"/>
         </w:rPr>
         <w:lastRenderedPageBreak/>
-        <w:t>Polymorfizmus</w:t>
-      </w:r>
-    </w:p>
-    <w:p>
-      <w:pPr>
-        <w:spacing w:line="360" w:lineRule="auto"/>
-        <w:rPr>
-          <w:color w:val="FF0000"/>
-          <w:lang w:val="en-US"/>
-        </w:rPr>
-      </w:pPr>
-      <w:r>
-        <w:t xml:space="preserve"> Polymorfizmus sa v tejto triede vyskytuje tak, že Používateľ implementuje spôsob akým sa spúšťajú funkcie</w:t>
-      </w:r>
-      <w:r>
-        <w:t xml:space="preserve"> </w:t>
-      </w:r>
-      <w:r>
-        <w:t>pomocou funkcie používateľa cez funkciu spracuj()</w:t>
-      </w:r>
-      <w:r>
-        <w:rPr>
-          <w:lang w:val="en-US"/>
-        </w:rPr>
-        <w:t>:</w:t>
-      </w:r>
-      <w:r>
-        <w:rPr>
-          <w:lang w:val="en-US"/>
-        </w:rPr>
-        <w:t xml:space="preserve"> </w:t>
-      </w:r>
-    </w:p>
-    <w:p>
-      <w:pPr>
-        <w:spacing w:line="360" w:lineRule="auto"/>
-        <w:jc w:val="center"/>
-        <w:rPr>
-          <w:lang w:val="en-US"/>
-        </w:rPr>
-      </w:pPr>
-      <w:r>
-        <w:rPr>
-          <w:noProof/>
-          <w:lang w:val="en-US"/>
-        </w:rPr>
         <w:drawing>
           <wp:inline distT="0" distB="0" distL="0" distR="0" wp14:anchorId="1FE3BAD7" wp14:editId="5E66D6C7">
             <wp:extent cx="5474636" cy="2447925"/>
@@ -3276,7 +3303,7 @@
       </w:r>
       <w:proofErr w:type="spellEnd"/>
       <w:r>
-        <w:t xml:space="preserve"> nataví prihlásený používateľ</w:t>
+        <w:t xml:space="preserve"> práve prihlásený používateľ. Z tejto premennej sa volá funkcia spracuj</w:t>
       </w:r>
       <w:r>
         <w:rPr>
@@ -3420,6 +3447,9 @@
         <w:jc w:val="left"/>
       </w:pPr>
       <w:r>
+        <w:rPr>
+          <w:noProof/>
+        </w:rPr>
         <w:drawing>
           <wp:inline distT="0" distB="0" distL="0" distR="0" wp14:anchorId="749C1D3A" wp14:editId="1832B968">
             <wp:extent cx="5760085" cy="1218565"/>
@@ -3469,6 +3499,24 @@
     <w:p>
       <w:pPr>
         <w:spacing w:line="360" w:lineRule="auto"/>
+        <w:jc w:val="left"/>
+        <w:rPr>
+          <w:lang w:val="en-US"/>
+        </w:rPr>
+      </w:pPr>
+    </w:p>
+    <w:p>
+      <w:pPr>
+        <w:spacing w:line="360" w:lineRule="auto"/>
+        <w:jc w:val="left"/>
+        <w:rPr>
+          <w:lang w:val="en-US"/>
+        </w:rPr>
+      </w:pPr>
+    </w:p>
+    <w:p>
+      <w:pPr>
+        <w:spacing w:line="360" w:lineRule="auto"/>
         <w:ind w:left="1428"/>
         <w:rPr>
           <w:b/>
@@ -3610,9 +3658,19 @@
     </w:p>
     <w:p>
       <w:pPr>
-        <w:spacing w:line="360" w:lineRule="auto"/>
-      </w:pPr>
-      <w:r>
+        <w:spacing w:before="0"/>
+        <w:jc w:val="left"/>
+      </w:pPr>
+      <w:r>
+        <w:br w:type="page"/>
+      </w:r>
+    </w:p>
+    <w:p>
+      <w:pPr>
+        <w:spacing w:line="360" w:lineRule="auto"/>
+      </w:pPr>
+      <w:r>
+        <w:lastRenderedPageBreak/>
         <w:t xml:space="preserve">Príklad </w:t>
       </w:r>
       <w:proofErr w:type="spellStart"/>
@@ -3641,7 +3699,6 @@
         <w:rPr>
           <w:noProof/>
         </w:rPr>
-        <w:lastRenderedPageBreak/>
         <w:drawing>
           <wp:inline distT="0" distB="0" distL="0" distR="0" wp14:anchorId="40DAD604" wp14:editId="26513065">
             <wp:extent cx="5449060" cy="3419952"/>
@@ -4204,7 +4261,7 @@
         <w:pStyle w:val="Nadpis3"/>
         <w:spacing w:line="360" w:lineRule="auto"/>
       </w:pPr>
-      <w:bookmarkStart w:id="8" w:name="_Toc71673226"/>
+      <w:bookmarkStart w:id="8" w:name="_Toc72012990"/>
       <w:r>
         <w:t>Druhá hierarchia</w:t>
       </w:r>
@@ -4264,17 +4321,16 @@
     <w:p>
       <w:pPr>
         <w:spacing w:line="360" w:lineRule="auto"/>
-        <w:ind w:left="708"/>
       </w:pPr>
       <w:r>
         <w:rPr>
           <w:noProof/>
         </w:rPr>
         <w:drawing>
-          <wp:inline distT="0" distB="0" distL="0" distR="0" wp14:anchorId="78B6C44C" wp14:editId="6FCF0E02">
-            <wp:extent cx="5758815" cy="4695092"/>
+          <wp:inline distT="0" distB="0" distL="0" distR="0" wp14:anchorId="29854714" wp14:editId="0CBCEDC7">
+            <wp:extent cx="5814695" cy="4522470"/>
             <wp:effectExtent l="0" t="0" r="0" b="0"/>
-            <wp:docPr id="66" name="Obrázok 66"/>
+            <wp:docPr id="91" name="Obrázok 91"/>
             <wp:cNvGraphicFramePr>
               <a:graphicFrameLocks xmlns:a="http://schemas.openxmlformats.org/drawingml/2006/main" noChangeAspect="1"/>
             </wp:cNvGraphicFramePr>
@@ -4282,13 +4338,13 @@
               <a:graphicData uri="http://schemas.openxmlformats.org/drawingml/2006/picture">
                 <pic:pic xmlns:pic="http://schemas.openxmlformats.org/drawingml/2006/picture">
                   <pic:nvPicPr>
-                    <pic:cNvPr id="0" name="Picture 2"/>
+                    <pic:cNvPr id="0" name="Picture 4"/>
                     <pic:cNvPicPr>
                       <a:picLocks noChangeAspect="1" noChangeArrowheads="1"/>
                     </pic:cNvPicPr>
                   </pic:nvPicPr>
                   <pic:blipFill>
-                    <a:blip r:embed="rId28" cstate="print">
+                    <a:blip r:embed="rId28">
                       <a:extLst>
                         <a:ext uri="{28A0092B-C50C-407E-A947-70E740481C1C}">
                           <a14:useLocalDpi xmlns:a14="http://schemas.microsoft.com/office/drawing/2010/main" val="0"/>
@@ -4303,7 +4359,7 @@
                   <pic:spPr bwMode="auto">
                     <a:xfrm>
                       <a:off x="0" y="0"/>
-                      <a:ext cx="5764214" cy="4699494"/>
+                      <a:ext cx="5814695" cy="4522470"/>
                     </a:xfrm>
                     <a:prstGeom prst="rect">
                       <a:avLst/>
@@ -4330,18 +4386,18 @@
           <w:b/>
           <w:bCs/>
         </w:rPr>
+        <w:t>Rozhranie</w:t>
+      </w:r>
+    </w:p>
+    <w:p>
+      <w:pPr>
+        <w:spacing w:line="360" w:lineRule="auto"/>
+        <w:rPr>
+          <w:lang w:val="en-US"/>
+        </w:rPr>
+      </w:pPr>
+      <w:r>
         <w:lastRenderedPageBreak/>
-        <w:t>Rozhranie</w:t>
-      </w:r>
-    </w:p>
-    <w:p>
-      <w:pPr>
-        <w:spacing w:line="360" w:lineRule="auto"/>
-        <w:rPr>
-          <w:lang w:val="en-US"/>
-        </w:rPr>
-      </w:pPr>
-      <w:r>
         <w:t xml:space="preserve">Rozhranie v tejto triede definuje implicitne funkciu </w:t>
       </w:r>
       <w:r>
@@ -5197,7 +5253,23 @@
       <w:pPr>
         <w:spacing w:line="360" w:lineRule="auto"/>
       </w:pPr>
-      <w:r>
+    </w:p>
+    <w:p>
+      <w:pPr>
+        <w:spacing w:line="360" w:lineRule="auto"/>
+      </w:pPr>
+    </w:p>
+    <w:p>
+      <w:pPr>
+        <w:spacing w:line="360" w:lineRule="auto"/>
+      </w:pPr>
+    </w:p>
+    <w:p>
+      <w:pPr>
+        <w:spacing w:line="360" w:lineRule="auto"/>
+      </w:pPr>
+      <w:r>
+        <w:lastRenderedPageBreak/>
         <w:t>Knihkupectvo.java</w:t>
       </w:r>
     </w:p>
@@ -5209,7 +5281,6 @@
         <w:rPr>
           <w:noProof/>
         </w:rPr>
-        <w:lastRenderedPageBreak/>
         <w:drawing>
           <wp:inline distT="0" distB="0" distL="0" distR="0" wp14:anchorId="6AA82262" wp14:editId="5682D119">
             <wp:extent cx="5760085" cy="1119505"/>
@@ -5306,7 +5377,7 @@
         <w:pStyle w:val="Nadpis3"/>
         <w:spacing w:line="360" w:lineRule="auto"/>
       </w:pPr>
-      <w:bookmarkStart w:id="9" w:name="_Toc71673227"/>
+      <w:bookmarkStart w:id="9" w:name="_Toc72012991"/>
       <w:r>
         <w:t>Oddelenie aplikačnej logiky od používateľského rozhrania</w:t>
       </w:r>
@@ -5429,7 +5500,7 @@
         <w:pStyle w:val="Nadpis3"/>
         <w:spacing w:line="360" w:lineRule="auto"/>
       </w:pPr>
-      <w:bookmarkStart w:id="10" w:name="_Toc71673228"/>
+      <w:bookmarkStart w:id="10" w:name="_Toc72012992"/>
       <w:r>
         <w:t>Organizácia do balíkov</w:t>
       </w:r>
@@ -5719,6 +5790,7 @@
       </w:pPr>
       <w:proofErr w:type="spellStart"/>
       <w:r>
+        <w:lastRenderedPageBreak/>
         <w:t>Exceptions</w:t>
       </w:r>
       <w:proofErr w:type="spellEnd"/>
@@ -5735,7 +5807,6 @@
         </w:numPr>
       </w:pPr>
       <w:r>
-        <w:lastRenderedPageBreak/>
         <w:t>Vydavateľstvo – obsahuje triedy na správne fungovanie vydavateľstva.</w:t>
       </w:r>
     </w:p>
@@ -5908,10 +5979,10 @@
           <w:noProof/>
         </w:rPr>
         <w:drawing>
-          <wp:inline distT="0" distB="0" distL="0" distR="0" wp14:anchorId="03D78C0C" wp14:editId="266BEEB9">
-            <wp:extent cx="4712628" cy="3762973"/>
-            <wp:effectExtent l="0" t="0" r="0" b="9525"/>
-            <wp:docPr id="82" name="Obrázok 82"/>
+          <wp:inline distT="0" distB="0" distL="0" distR="0" wp14:anchorId="414E8FAE" wp14:editId="369A0577">
+            <wp:extent cx="5384005" cy="4691270"/>
+            <wp:effectExtent l="0" t="0" r="7620" b="0"/>
+            <wp:docPr id="43" name="Obrázok 43"/>
             <wp:cNvGraphicFramePr>
               <a:graphicFrameLocks xmlns:a="http://schemas.openxmlformats.org/drawingml/2006/main" noChangeAspect="1"/>
             </wp:cNvGraphicFramePr>
@@ -5919,7 +5990,7 @@
               <a:graphicData uri="http://schemas.openxmlformats.org/drawingml/2006/picture">
                 <pic:pic xmlns:pic="http://schemas.openxmlformats.org/drawingml/2006/picture">
                   <pic:nvPicPr>
-                    <pic:cNvPr id="0" name="Picture 3"/>
+                    <pic:cNvPr id="0" name="Picture 1"/>
                     <pic:cNvPicPr>
                       <a:picLocks noChangeAspect="1" noChangeArrowheads="1"/>
                     </pic:cNvPicPr>
@@ -5932,13 +6003,13 @@
                         </a:ext>
                       </a:extLst>
                     </a:blip>
-                    <a:srcRect l="4434" r="13605"/>
+                    <a:srcRect l="10871" r="12344"/>
                     <a:stretch/>
                   </pic:blipFill>
                   <pic:spPr bwMode="auto">
                     <a:xfrm>
                       <a:off x="0" y="0"/>
-                      <a:ext cx="4712674" cy="3763010"/>
+                      <a:ext cx="5389288" cy="4695874"/>
                     </a:xfrm>
                     <a:prstGeom prst="rect">
                       <a:avLst/>
@@ -5968,7 +6039,7 @@
       <w:r>
         <w:t xml:space="preserve"> </w:t>
       </w:r>
-      <w:bookmarkStart w:id="11" w:name="_Toc71673229"/>
+      <w:bookmarkStart w:id="11" w:name="_Toc72012993"/>
       <w:r>
         <w:t>Ďalšie kritéria</w:t>
       </w:r>
@@ -5980,7 +6051,7 @@
         <w:spacing w:line="360" w:lineRule="auto"/>
         <w:ind w:left="993" w:hanging="284"/>
       </w:pPr>
-      <w:bookmarkStart w:id="12" w:name="_Toc71673230"/>
+      <w:bookmarkStart w:id="12" w:name="_Toc72012994"/>
       <w:r>
         <w:t>Návrhové vzory</w:t>
       </w:r>
@@ -6383,30 +6454,6 @@
     <w:p>
       <w:pPr>
         <w:spacing w:line="360" w:lineRule="auto"/>
-        <w:rPr>
-          <w:lang w:val="en-US"/>
-        </w:rPr>
-      </w:pPr>
-    </w:p>
-    <w:p>
-      <w:pPr>
-        <w:spacing w:line="360" w:lineRule="auto"/>
-        <w:rPr>
-          <w:lang w:val="en-US"/>
-        </w:rPr>
-      </w:pPr>
-    </w:p>
-    <w:p>
-      <w:pPr>
-        <w:spacing w:line="360" w:lineRule="auto"/>
-        <w:rPr>
-          <w:lang w:val="en-US"/>
-        </w:rPr>
-      </w:pPr>
-    </w:p>
-    <w:p>
-      <w:pPr>
-        <w:spacing w:line="360" w:lineRule="auto"/>
         <w:ind w:left="1416"/>
         <w:rPr>
           <w:b/>
@@ -7222,16 +7269,14 @@
       </w:r>
       <w:proofErr w:type="spellEnd"/>
       <w:r>
-        <w:t xml:space="preserve"> </w:t>
-      </w:r>
-      <w:proofErr w:type="spellStart"/>
-      <w:r>
-        <w:t>výraz</w:t>
+        <w:t xml:space="preserve"> výraz</w:t>
       </w:r>
       <w:r>
         <w:t>o</w:t>
       </w:r>
-      <w:proofErr w:type="spellEnd"/>
+      <w:r>
+        <w:t>v</w:t>
+      </w:r>
       <w:r>
         <w:t>.</w:t>
       </w:r>
@@ -7362,7 +7407,7 @@
       <w:pPr>
         <w:pStyle w:val="Nadpis3"/>
       </w:pPr>
-      <w:bookmarkStart w:id="13" w:name="_Toc71673231"/>
+      <w:bookmarkStart w:id="13" w:name="_Toc72012995"/>
       <w:r>
         <w:t>Výnimky</w:t>
       </w:r>
@@ -7995,6 +8040,9 @@
         <w:spacing w:line="360" w:lineRule="auto"/>
       </w:pPr>
       <w:r>
+        <w:rPr>
+          <w:noProof/>
+        </w:rPr>
         <w:drawing>
           <wp:inline distT="0" distB="0" distL="0" distR="0" wp14:anchorId="71A01EE9" wp14:editId="00684E72">
             <wp:extent cx="5760085" cy="376555"/>
@@ -8059,6 +8107,7 @@
       </w:pPr>
       <w:r>
         <w:rPr>
+          <w:noProof/>
           <w:lang w:val="en-US"/>
         </w:rPr>
         <w:drawing>
@@ -8369,6 +8418,7 @@
       </w:pPr>
       <w:r>
         <w:rPr>
+          <w:noProof/>
           <w:lang w:val="en-US"/>
         </w:rPr>
         <w:drawing>
@@ -8417,6 +8467,7 @@
       </w:pPr>
       <w:r>
         <w:rPr>
+          <w:noProof/>
           <w:lang w:val="en-US"/>
         </w:rPr>
         <w:drawing>
@@ -8685,6 +8736,7 @@
         <w:rPr>
           <w:b/>
           <w:bCs/>
+          <w:noProof/>
         </w:rPr>
         <w:drawing>
           <wp:inline distT="0" distB="0" distL="0" distR="0" wp14:anchorId="36863493" wp14:editId="559BB62E">
@@ -8745,11 +8797,14 @@
         <w:spacing w:line="360" w:lineRule="auto"/>
       </w:pPr>
       <w:r>
+        <w:rPr>
+          <w:noProof/>
+        </w:rPr>
         <w:drawing>
-          <wp:inline distT="0" distB="0" distL="0" distR="0" wp14:anchorId="75D3A79A" wp14:editId="53D1B28F">
-            <wp:extent cx="5363323" cy="2572109"/>
+          <wp:inline distT="0" distB="0" distL="0" distR="0" wp14:anchorId="0B54D8E5" wp14:editId="4018F93A">
+            <wp:extent cx="5760085" cy="2673350"/>
             <wp:effectExtent l="0" t="0" r="0" b="0"/>
-            <wp:docPr id="86" name="Obrázok 86"/>
+            <wp:docPr id="4" name="Obrázok 4"/>
             <wp:cNvGraphicFramePr>
               <a:graphicFrameLocks xmlns:a="http://schemas.openxmlformats.org/drawingml/2006/main" noChangeAspect="1"/>
             </wp:cNvGraphicFramePr>
@@ -8769,7 +8824,7 @@
                   <pic:spPr>
                     <a:xfrm>
                       <a:off x="0" y="0"/>
-                      <a:ext cx="5363323" cy="2572109"/>
+                      <a:ext cx="5760085" cy="2673350"/>
                     </a:xfrm>
                     <a:prstGeom prst="rect">
                       <a:avLst/>
@@ -8787,11 +8842,14 @@
         <w:spacing w:line="360" w:lineRule="auto"/>
       </w:pPr>
       <w:r>
+        <w:rPr>
+          <w:noProof/>
+        </w:rPr>
         <w:drawing>
-          <wp:inline distT="0" distB="0" distL="0" distR="0" wp14:anchorId="64C3E9EB" wp14:editId="4AF1C233">
-            <wp:extent cx="2905530" cy="1343212"/>
-            <wp:effectExtent l="0" t="0" r="9525" b="9525"/>
-            <wp:docPr id="87" name="Obrázok 87"/>
+          <wp:inline distT="0" distB="0" distL="0" distR="0" wp14:anchorId="4BE391C6" wp14:editId="02494698">
+            <wp:extent cx="3219994" cy="1221105"/>
+            <wp:effectExtent l="0" t="0" r="0" b="0"/>
+            <wp:docPr id="13" name="Obrázok 13"/>
             <wp:cNvGraphicFramePr>
               <a:graphicFrameLocks xmlns:a="http://schemas.openxmlformats.org/drawingml/2006/main" noChangeAspect="1"/>
             </wp:cNvGraphicFramePr>
@@ -8811,7 +8869,7 @@
                   <pic:spPr>
                     <a:xfrm>
                       <a:off x="0" y="0"/>
-                      <a:ext cx="2905530" cy="1343212"/>
+                      <a:ext cx="3247297" cy="1231459"/>
                     </a:xfrm>
                     <a:prstGeom prst="rect">
                       <a:avLst/>
@@ -8829,7 +8887,7 @@
         <w:pStyle w:val="Nadpis3"/>
         <w:spacing w:line="360" w:lineRule="auto"/>
       </w:pPr>
-      <w:bookmarkStart w:id="14" w:name="_Toc71673232"/>
+      <w:bookmarkStart w:id="14" w:name="_Toc72012996"/>
       <w:r>
         <w:lastRenderedPageBreak/>
         <w:t>GUI</w:t>
@@ -9039,7 +9097,7 @@
         <w:pStyle w:val="Nadpis3"/>
         <w:spacing w:line="360" w:lineRule="auto"/>
       </w:pPr>
-      <w:bookmarkStart w:id="15" w:name="_Toc71673233"/>
+      <w:bookmarkStart w:id="15" w:name="_Toc72012997"/>
       <w:proofErr w:type="spellStart"/>
       <w:r>
         <w:t>Multithreading</w:t>
@@ -9110,7 +9168,7 @@
         <w:pStyle w:val="Nadpis3"/>
         <w:spacing w:line="360" w:lineRule="auto"/>
       </w:pPr>
-      <w:bookmarkStart w:id="16" w:name="_Toc71673234"/>
+      <w:bookmarkStart w:id="16" w:name="_Toc72012998"/>
       <w:r>
         <w:t>RTTI</w:t>
       </w:r>
@@ -9227,7 +9285,7 @@
         <w:pStyle w:val="Nadpis3"/>
         <w:spacing w:line="360" w:lineRule="auto"/>
       </w:pPr>
-      <w:bookmarkStart w:id="17" w:name="_Toc71673235"/>
+      <w:bookmarkStart w:id="17" w:name="_Toc72012999"/>
       <w:r>
         <w:t>Vhniezdené triedy</w:t>
       </w:r>
@@ -9292,7 +9350,7 @@
         <w:pStyle w:val="Nadpis3"/>
         <w:spacing w:line="360" w:lineRule="auto"/>
       </w:pPr>
-      <w:bookmarkStart w:id="18" w:name="_Toc71673236"/>
+      <w:bookmarkStart w:id="18" w:name="_Toc72013000"/>
       <w:r>
         <w:t>Lambda výrazy</w:t>
       </w:r>
@@ -9500,7 +9558,7 @@
         <w:pStyle w:val="Nadpis3"/>
         <w:spacing w:line="360" w:lineRule="auto"/>
       </w:pPr>
-      <w:bookmarkStart w:id="19" w:name="_Toc71673237"/>
+      <w:bookmarkStart w:id="19" w:name="_Toc72013001"/>
       <w:r>
         <w:t>Implicitná implementácia v</w:t>
       </w:r>
@@ -9680,7 +9738,7 @@
         <w:pStyle w:val="Nadpis3"/>
         <w:spacing w:line="360" w:lineRule="auto"/>
       </w:pPr>
-      <w:bookmarkStart w:id="20" w:name="_Toc71673238"/>
+      <w:bookmarkStart w:id="20" w:name="_Toc72013002"/>
       <w:r>
         <w:t>Použitie seri</w:t>
       </w:r>
@@ -10148,6 +10206,9 @@
         <w:spacing w:line="240" w:lineRule="auto"/>
       </w:pPr>
       <w:r>
+        <w:rPr>
+          <w:noProof/>
+        </w:rPr>
         <w:drawing>
           <wp:inline distT="0" distB="0" distL="0" distR="0" wp14:anchorId="1B5D880B" wp14:editId="6E88EA0A">
             <wp:extent cx="5760085" cy="1360805"/>
@@ -10190,6 +10251,9 @@
         <w:spacing w:line="240" w:lineRule="auto"/>
       </w:pPr>
       <w:r>
+        <w:rPr>
+          <w:noProof/>
+        </w:rPr>
         <w:drawing>
           <wp:inline distT="0" distB="0" distL="0" distR="0" wp14:anchorId="620CC32D" wp14:editId="1EA881FF">
             <wp:extent cx="4810796" cy="3572374"/>
@@ -10232,7 +10296,7 @@
         <w:pStyle w:val="Nadpis1"/>
         <w:spacing w:line="360" w:lineRule="auto"/>
       </w:pPr>
-      <w:bookmarkStart w:id="21" w:name="_Toc71673239"/>
+      <w:bookmarkStart w:id="21" w:name="_Toc72013003"/>
       <w:r>
         <w:t>Verzie</w:t>
       </w:r>

</xml_diff>